<commit_message>
Update Non-Functional and Functional Requirements (Smart Hydro).docx
</commit_message>
<xml_diff>
--- a/Functional and Non-Functional Requirements/Non-Functional and Functional Requirements (Smart Hydro).docx
+++ b/Functional and Non-Functional Requirements/Non-Functional and Functional Requirements (Smart Hydro).docx
@@ -1,10 +1,10 @@
 
 <file path=word/document.xml><?xml version="1.0" encoding="utf-8"?>
-<w:document xmlns:wpc="http://schemas.microsoft.com/office/word/2010/wordprocessingCanvas" xmlns:mc="http://schemas.openxmlformats.org/markup-compatibility/2006" xmlns:o="urn:schemas-microsoft-com:office:office" xmlns:r="http://schemas.openxmlformats.org/officeDocument/2006/relationships" xmlns:m="http://schemas.openxmlformats.org/officeDocument/2006/math" xmlns:v="urn:schemas-microsoft-com:vml" xmlns:wp14="http://schemas.microsoft.com/office/word/2010/wordprocessingDrawing" xmlns:wp="http://schemas.openxmlformats.org/drawingml/2006/wordprocessingDrawing" xmlns:w="http://schemas.openxmlformats.org/wordprocessingml/2006/main" xmlns:w14="http://schemas.microsoft.com/office/word/2010/wordml" xmlns:w10="urn:schemas-microsoft-com:office:word" xmlns:w15="http://schemas.microsoft.com/office/word/2012/wordml" xmlns:wpg="http://schemas.microsoft.com/office/word/2010/wordprocessingGroup" xmlns:wpi="http://schemas.microsoft.com/office/word/2010/wordprocessingInk" xmlns:wne="http://schemas.microsoft.com/office/word/2006/wordml" xmlns:wps="http://schemas.microsoft.com/office/word/2010/wordprocessingShape" xmlns:wpsCustomData="http://www.wps.cn/officeDocument/2013/wpsCustomData" mc:Ignorable="w14 w15 wp14">
+<w:document xmlns:wpc="http://schemas.microsoft.com/office/word/2010/wordprocessingCanvas" xmlns:cx="http://schemas.microsoft.com/office/drawing/2014/chartex" xmlns:cx1="http://schemas.microsoft.com/office/drawing/2015/9/8/chartex" xmlns:cx2="http://schemas.microsoft.com/office/drawing/2015/10/21/chartex" xmlns:cx3="http://schemas.microsoft.com/office/drawing/2016/5/9/chartex" xmlns:cx4="http://schemas.microsoft.com/office/drawing/2016/5/10/chartex" xmlns:cx5="http://schemas.microsoft.com/office/drawing/2016/5/11/chartex" xmlns:cx6="http://schemas.microsoft.com/office/drawing/2016/5/12/chartex" xmlns:cx7="http://schemas.microsoft.com/office/drawing/2016/5/13/chartex" xmlns:cx8="http://schemas.microsoft.com/office/drawing/2016/5/14/chartex" xmlns:mc="http://schemas.openxmlformats.org/markup-compatibility/2006" xmlns:aink="http://schemas.microsoft.com/office/drawing/2016/ink" xmlns:am3d="http://schemas.microsoft.com/office/drawing/2017/model3d" xmlns:o="urn:schemas-microsoft-com:office:office" xmlns:oel="http://schemas.microsoft.com/office/2019/extlst" xmlns:r="http://schemas.openxmlformats.org/officeDocument/2006/relationships" xmlns:m="http://schemas.openxmlformats.org/officeDocument/2006/math" xmlns:v="urn:schemas-microsoft-com:vml" xmlns:wp14="http://schemas.microsoft.com/office/word/2010/wordprocessingDrawing" xmlns:wp="http://schemas.openxmlformats.org/drawingml/2006/wordprocessingDrawing" xmlns:w10="urn:schemas-microsoft-com:office:word" xmlns:w="http://schemas.openxmlformats.org/wordprocessingml/2006/main" xmlns:w14="http://schemas.microsoft.com/office/word/2010/wordml" xmlns:w15="http://schemas.microsoft.com/office/word/2012/wordml" xmlns:w16cex="http://schemas.microsoft.com/office/word/2018/wordml/cex" xmlns:w16cid="http://schemas.microsoft.com/office/word/2016/wordml/cid" xmlns:w16="http://schemas.microsoft.com/office/word/2018/wordml" xmlns:w16du="http://schemas.microsoft.com/office/word/2023/wordml/word16du" xmlns:w16sdtdh="http://schemas.microsoft.com/office/word/2020/wordml/sdtdatahash" xmlns:w16sdtfl="http://schemas.microsoft.com/office/word/2024/wordml/sdtformatlock" xmlns:w16se="http://schemas.microsoft.com/office/word/2015/wordml/symex" xmlns:wpg="http://schemas.microsoft.com/office/word/2010/wordprocessingGroup" xmlns:wpi="http://schemas.microsoft.com/office/word/2010/wordprocessingInk" xmlns:wne="http://schemas.microsoft.com/office/word/2006/wordml" xmlns:wps="http://schemas.microsoft.com/office/word/2010/wordprocessingShape" mc:Ignorable="w14 w15 w16se w16cid w16 w16cex w16sdtdh w16sdtfl w16du wp14">
   <w:body>
     <w:p>
       <w:pPr>
-        <w:pStyle w:val="2"/>
+        <w:pStyle w:val="Heading1"/>
         <w:jc w:val="center"/>
         <w:rPr>
           <w:rFonts w:ascii="Calibri" w:hAnsi="Calibri" w:cs="Calibri"/>
@@ -28,7 +28,7 @@
     </w:p>
     <w:p>
       <w:pPr>
-        <w:pStyle w:val="3"/>
+        <w:pStyle w:val="Heading2"/>
         <w:rPr>
           <w:rFonts w:ascii="Calibri" w:hAnsi="Calibri" w:cs="Calibri"/>
           <w:u w:val="single"/>
@@ -49,24 +49,14 @@
           <w:numId w:val="1"/>
         </w:numPr>
         <w:rPr>
-          <w:rFonts w:ascii="Calibri" w:hAnsi="Calibri" w:cs="Calibri" w:eastAsiaTheme="majorEastAsia"/>
+          <w:rFonts w:ascii="Calibri" w:eastAsiaTheme="majorEastAsia" w:hAnsi="Calibri" w:cs="Calibri"/>
           <w:color w:val="000000" w:themeColor="text1"/>
-          <w14:textFill>
-            <w14:solidFill>
-              <w14:schemeClr w14:val="tx1"/>
-            </w14:solidFill>
-          </w14:textFill>
-        </w:rPr>
-      </w:pPr>
-      <w:r>
-        <w:rPr>
-          <w:rFonts w:ascii="Calibri" w:hAnsi="Calibri" w:cs="Calibri" w:eastAsiaTheme="majorEastAsia"/>
+        </w:rPr>
+      </w:pPr>
+      <w:r>
+        <w:rPr>
+          <w:rFonts w:ascii="Calibri" w:eastAsiaTheme="majorEastAsia" w:hAnsi="Calibri" w:cs="Calibri"/>
           <w:color w:val="000000" w:themeColor="text1"/>
-          <w14:textFill>
-            <w14:solidFill>
-              <w14:schemeClr w14:val="tx1"/>
-            </w14:solidFill>
-          </w14:textFill>
         </w:rPr>
         <w:t>The tent must be equipped with sensors capable of accurately detecting and reporting humidity and temperature levels.</w:t>
       </w:r>
@@ -78,24 +68,14 @@
           <w:numId w:val="1"/>
         </w:numPr>
         <w:rPr>
-          <w:rFonts w:ascii="Calibri" w:hAnsi="Calibri" w:cs="Calibri" w:eastAsiaTheme="majorEastAsia"/>
+          <w:rFonts w:ascii="Calibri" w:eastAsiaTheme="majorEastAsia" w:hAnsi="Calibri" w:cs="Calibri"/>
           <w:color w:val="000000" w:themeColor="text1"/>
-          <w14:textFill>
-            <w14:solidFill>
-              <w14:schemeClr w14:val="tx1"/>
-            </w14:solidFill>
-          </w14:textFill>
-        </w:rPr>
-      </w:pPr>
-      <w:r>
-        <w:rPr>
-          <w:rFonts w:ascii="Calibri" w:hAnsi="Calibri" w:cs="Calibri" w:eastAsiaTheme="majorEastAsia"/>
+        </w:rPr>
+      </w:pPr>
+      <w:r>
+        <w:rPr>
+          <w:rFonts w:ascii="Calibri" w:eastAsiaTheme="majorEastAsia" w:hAnsi="Calibri" w:cs="Calibri"/>
           <w:color w:val="000000" w:themeColor="text1"/>
-          <w14:textFill>
-            <w14:solidFill>
-              <w14:schemeClr w14:val="tx1"/>
-            </w14:solidFill>
-          </w14:textFill>
         </w:rPr>
         <w:t>Ventilation fans must automatically activate when predefined humidity or temperature thresholds are exceeded.</w:t>
       </w:r>
@@ -107,24 +87,14 @@
           <w:numId w:val="1"/>
         </w:numPr>
         <w:rPr>
-          <w:rFonts w:ascii="Calibri" w:hAnsi="Calibri" w:cs="Calibri" w:eastAsiaTheme="majorEastAsia"/>
+          <w:rFonts w:ascii="Calibri" w:eastAsiaTheme="majorEastAsia" w:hAnsi="Calibri" w:cs="Calibri"/>
           <w:color w:val="000000" w:themeColor="text1"/>
-          <w14:textFill>
-            <w14:solidFill>
-              <w14:schemeClr w14:val="tx1"/>
-            </w14:solidFill>
-          </w14:textFill>
-        </w:rPr>
-      </w:pPr>
-      <w:r>
-        <w:rPr>
-          <w:rFonts w:ascii="Calibri" w:hAnsi="Calibri" w:cs="Calibri" w:eastAsiaTheme="majorEastAsia"/>
+        </w:rPr>
+      </w:pPr>
+      <w:r>
+        <w:rPr>
+          <w:rFonts w:ascii="Calibri" w:eastAsiaTheme="majorEastAsia" w:hAnsi="Calibri" w:cs="Calibri"/>
           <w:color w:val="000000" w:themeColor="text1"/>
-          <w14:textFill>
-            <w14:solidFill>
-              <w14:schemeClr w14:val="tx1"/>
-            </w14:solidFill>
-          </w14:textFill>
         </w:rPr>
         <w:t>The irrigation system, controlled by a timer pump, must operate for a user-defined duration based on input parameters.</w:t>
       </w:r>
@@ -136,24 +106,14 @@
           <w:numId w:val="1"/>
         </w:numPr>
         <w:rPr>
-          <w:rFonts w:ascii="Calibri" w:hAnsi="Calibri" w:cs="Calibri" w:eastAsiaTheme="majorEastAsia"/>
+          <w:rFonts w:ascii="Calibri" w:eastAsiaTheme="majorEastAsia" w:hAnsi="Calibri" w:cs="Calibri"/>
           <w:color w:val="000000" w:themeColor="text1"/>
-          <w14:textFill>
-            <w14:solidFill>
-              <w14:schemeClr w14:val="tx1"/>
-            </w14:solidFill>
-          </w14:textFill>
-        </w:rPr>
-      </w:pPr>
-      <w:r>
-        <w:rPr>
-          <w:rFonts w:ascii="Calibri" w:hAnsi="Calibri" w:cs="Calibri" w:eastAsiaTheme="majorEastAsia"/>
+        </w:rPr>
+      </w:pPr>
+      <w:r>
+        <w:rPr>
+          <w:rFonts w:ascii="Calibri" w:eastAsiaTheme="majorEastAsia" w:hAnsi="Calibri" w:cs="Calibri"/>
           <w:color w:val="000000" w:themeColor="text1"/>
-          <w14:textFill>
-            <w14:solidFill>
-              <w14:schemeClr w14:val="tx1"/>
-            </w14:solidFill>
-          </w14:textFill>
         </w:rPr>
         <w:t>Users must have the capability to monitor plant conditions remotely, without being physically present in the tent or fodder system.</w:t>
       </w:r>
@@ -165,32 +125,76 @@
           <w:numId w:val="1"/>
         </w:numPr>
         <w:rPr>
-          <w:rFonts w:ascii="Calibri" w:hAnsi="Calibri" w:cs="Calibri" w:eastAsiaTheme="majorEastAsia"/>
+          <w:rFonts w:ascii="Calibri" w:eastAsiaTheme="majorEastAsia" w:hAnsi="Calibri" w:cs="Calibri"/>
           <w:color w:val="000000" w:themeColor="text1"/>
-          <w14:textFill>
-            <w14:solidFill>
-              <w14:schemeClr w14:val="tx1"/>
-            </w14:solidFill>
-          </w14:textFill>
-        </w:rPr>
-      </w:pPr>
-      <w:r>
-        <w:rPr>
-          <w:rFonts w:ascii="Calibri" w:hAnsi="Calibri" w:cs="Calibri" w:eastAsiaTheme="majorEastAsia"/>
+        </w:rPr>
+      </w:pPr>
+      <w:r>
+        <w:rPr>
+          <w:rFonts w:ascii="Calibri" w:eastAsiaTheme="majorEastAsia" w:hAnsi="Calibri" w:cs="Calibri"/>
           <w:color w:val="000000" w:themeColor="text1"/>
-          <w14:textFill>
-            <w14:solidFill>
-              <w14:schemeClr w14:val="tx1"/>
-            </w14:solidFill>
-          </w14:textFill>
         </w:rPr>
         <w:t>Users must be able to remotely control the lighting system, with the option to activate lights at any desired time.</w:t>
       </w:r>
     </w:p>
+    <w:p>
+      <w:pPr>
+        <w:numPr>
+          <w:ilvl w:val="0"/>
+          <w:numId w:val="1"/>
+        </w:numPr>
+        <w:rPr>
+          <w:rFonts w:ascii="Calibri" w:eastAsiaTheme="majorEastAsia" w:hAnsi="Calibri" w:cs="Calibri"/>
+          <w:color w:val="000000" w:themeColor="text1"/>
+        </w:rPr>
+      </w:pPr>
+      <w:r>
+        <w:rPr>
+          <w:rFonts w:ascii="Calibri" w:eastAsiaTheme="majorEastAsia" w:hAnsi="Calibri" w:cs="Calibri"/>
+          <w:color w:val="000000" w:themeColor="text1"/>
+        </w:rPr>
+        <w:t xml:space="preserve">Add functional graphs that display raw data from the tents/tunnels. </w:t>
+      </w:r>
+    </w:p>
+    <w:p>
+      <w:pPr>
+        <w:numPr>
+          <w:ilvl w:val="0"/>
+          <w:numId w:val="1"/>
+        </w:numPr>
+        <w:rPr>
+          <w:rFonts w:ascii="Calibri" w:eastAsiaTheme="majorEastAsia" w:hAnsi="Calibri" w:cs="Calibri"/>
+          <w:color w:val="000000" w:themeColor="text1"/>
+        </w:rPr>
+      </w:pPr>
+      <w:r>
+        <w:rPr>
+          <w:rFonts w:ascii="Calibri" w:eastAsiaTheme="majorEastAsia" w:hAnsi="Calibri" w:cs="Calibri"/>
+          <w:color w:val="000000" w:themeColor="text1"/>
+        </w:rPr>
+        <w:t xml:space="preserve">Logging all AI activities the Arduino performs </w:t>
+      </w:r>
+      <w:proofErr w:type="gramStart"/>
+      <w:r>
+        <w:rPr>
+          <w:rFonts w:ascii="Calibri" w:eastAsiaTheme="majorEastAsia" w:hAnsi="Calibri" w:cs="Calibri"/>
+          <w:color w:val="000000" w:themeColor="text1"/>
+        </w:rPr>
+        <w:t>in order to</w:t>
+      </w:r>
+      <w:proofErr w:type="gramEnd"/>
+      <w:r>
+        <w:rPr>
+          <w:rFonts w:ascii="Calibri" w:eastAsiaTheme="majorEastAsia" w:hAnsi="Calibri" w:cs="Calibri"/>
+          <w:color w:val="000000" w:themeColor="text1"/>
+        </w:rPr>
+        <w:t xml:space="preserve"> monitor plant growth. </w:t>
+      </w:r>
+    </w:p>
     <w:p/>
     <w:p>
       <w:pPr>
-        <w:pStyle w:val="3"/>
+        <w:pStyle w:val="Heading2"/>
         <w:rPr>
           <w:rFonts w:ascii="Calibri" w:hAnsi="Calibri" w:cs="Calibri"/>
           <w:u w:val="single"/>
@@ -206,7 +210,7 @@
     </w:p>
     <w:p>
       <w:pPr>
-        <w:pStyle w:val="4"/>
+        <w:pStyle w:val="Heading3"/>
         <w:rPr>
           <w:rFonts w:ascii="Calibri" w:hAnsi="Calibri" w:cs="Calibri"/>
         </w:rPr>
@@ -220,7 +224,7 @@
     </w:p>
     <w:p>
       <w:pPr>
-        <w:pStyle w:val="28"/>
+        <w:pStyle w:val="ListParagraph"/>
         <w:numPr>
           <w:ilvl w:val="0"/>
           <w:numId w:val="2"/>
@@ -238,7 +242,7 @@
     </w:p>
     <w:p>
       <w:pPr>
-        <w:pStyle w:val="28"/>
+        <w:pStyle w:val="ListParagraph"/>
         <w:numPr>
           <w:ilvl w:val="0"/>
           <w:numId w:val="2"/>
@@ -256,7 +260,7 @@
     </w:p>
     <w:p>
       <w:pPr>
-        <w:pStyle w:val="28"/>
+        <w:pStyle w:val="ListParagraph"/>
         <w:numPr>
           <w:ilvl w:val="0"/>
           <w:numId w:val="2"/>
@@ -274,6 +278,24 @@
     </w:p>
     <w:p>
       <w:pPr>
+        <w:pStyle w:val="ListParagraph"/>
+        <w:numPr>
+          <w:ilvl w:val="0"/>
+          <w:numId w:val="2"/>
+        </w:numPr>
+        <w:rPr>
+          <w:rFonts w:ascii="Calibri" w:hAnsi="Calibri" w:cs="Calibri"/>
+        </w:rPr>
+      </w:pPr>
+      <w:r>
+        <w:rPr>
+          <w:rFonts w:ascii="Calibri" w:hAnsi="Calibri" w:cs="Calibri"/>
+        </w:rPr>
+        <w:t xml:space="preserve">Fix the current language preferences in the existing application. </w:t>
+      </w:r>
+    </w:p>
+    <w:p>
+      <w:pPr>
         <w:ind w:left="360"/>
         <w:rPr>
           <w:rFonts w:ascii="Calibri" w:hAnsi="Calibri" w:cs="Calibri"/>
@@ -282,7 +304,7 @@
     </w:p>
     <w:p>
       <w:pPr>
-        <w:pStyle w:val="4"/>
+        <w:pStyle w:val="Heading3"/>
         <w:rPr>
           <w:rFonts w:ascii="Calibri" w:hAnsi="Calibri" w:cs="Calibri"/>
         </w:rPr>
@@ -296,7 +318,7 @@
     </w:p>
     <w:p>
       <w:pPr>
-        <w:pStyle w:val="28"/>
+        <w:pStyle w:val="ListParagraph"/>
         <w:numPr>
           <w:ilvl w:val="0"/>
           <w:numId w:val="3"/>
@@ -314,7 +336,7 @@
     </w:p>
     <w:p>
       <w:pPr>
-        <w:pStyle w:val="28"/>
+        <w:pStyle w:val="ListParagraph"/>
         <w:numPr>
           <w:ilvl w:val="0"/>
           <w:numId w:val="3"/>
@@ -327,12 +349,13 @@
         <w:rPr>
           <w:rFonts w:ascii="Calibri" w:hAnsi="Calibri" w:cs="Calibri"/>
         </w:rPr>
+        <w:lastRenderedPageBreak/>
         <w:t>The application must function consistently across different devices and operating systems, ensuring a dependable user experience.</w:t>
       </w:r>
     </w:p>
     <w:p>
       <w:pPr>
-        <w:pStyle w:val="28"/>
+        <w:pStyle w:val="ListParagraph"/>
         <w:numPr>
           <w:ilvl w:val="0"/>
           <w:numId w:val="3"/>
@@ -350,7 +373,7 @@
     </w:p>
     <w:p>
       <w:pPr>
-        <w:pStyle w:val="4"/>
+        <w:pStyle w:val="Heading3"/>
         <w:rPr>
           <w:rFonts w:ascii="Calibri" w:hAnsi="Calibri" w:cs="Calibri"/>
         </w:rPr>
@@ -364,7 +387,7 @@
     </w:p>
     <w:p>
       <w:pPr>
-        <w:pStyle w:val="28"/>
+        <w:pStyle w:val="ListParagraph"/>
         <w:numPr>
           <w:ilvl w:val="0"/>
           <w:numId w:val="4"/>
@@ -382,7 +405,7 @@
     </w:p>
     <w:p>
       <w:pPr>
-        <w:pStyle w:val="28"/>
+        <w:pStyle w:val="ListParagraph"/>
         <w:numPr>
           <w:ilvl w:val="0"/>
           <w:numId w:val="4"/>
@@ -400,6 +423,24 @@
     </w:p>
     <w:p>
       <w:pPr>
+        <w:pStyle w:val="ListParagraph"/>
+        <w:numPr>
+          <w:ilvl w:val="0"/>
+          <w:numId w:val="4"/>
+        </w:numPr>
+        <w:rPr>
+          <w:rFonts w:ascii="Calibri" w:hAnsi="Calibri" w:cs="Calibri"/>
+        </w:rPr>
+      </w:pPr>
+      <w:r>
+        <w:rPr>
+          <w:rFonts w:ascii="Calibri" w:hAnsi="Calibri" w:cs="Calibri"/>
+        </w:rPr>
+        <w:t>The pump for EC down must be updated to output an appropriate amount of water.</w:t>
+      </w:r>
+    </w:p>
+    <w:p>
+      <w:pPr>
         <w:ind w:left="360"/>
         <w:rPr>
           <w:rFonts w:ascii="Calibri" w:hAnsi="Calibri" w:cs="Calibri"/>
@@ -408,7 +449,7 @@
     </w:p>
     <w:p>
       <w:pPr>
-        <w:pStyle w:val="4"/>
+        <w:pStyle w:val="Heading3"/>
         <w:rPr>
           <w:rFonts w:ascii="Calibri" w:hAnsi="Calibri" w:cs="Calibri"/>
         </w:rPr>
@@ -422,7 +463,7 @@
     </w:p>
     <w:p>
       <w:pPr>
-        <w:pStyle w:val="28"/>
+        <w:pStyle w:val="ListParagraph"/>
         <w:numPr>
           <w:ilvl w:val="0"/>
           <w:numId w:val="5"/>
@@ -437,10 +478,16 @@
         </w:rPr>
         <w:t>User authentication must be implemented to prevent unauthorized access to remote control features.</w:t>
       </w:r>
-    </w:p>
-    <w:p>
-      <w:pPr>
-        <w:pStyle w:val="28"/>
+      <w:r>
+        <w:rPr>
+          <w:rFonts w:ascii="Calibri" w:hAnsi="Calibri" w:cs="Calibri"/>
+        </w:rPr>
+        <w:t xml:space="preserve"> (Commercialised version)</w:t>
+      </w:r>
+    </w:p>
+    <w:p>
+      <w:pPr>
+        <w:pStyle w:val="ListParagraph"/>
         <w:numPr>
           <w:ilvl w:val="0"/>
           <w:numId w:val="5"/>
@@ -458,18 +505,16 @@
     </w:p>
     <w:p>
       <w:pPr>
-        <w:pStyle w:val="28"/>
+        <w:pStyle w:val="ListParagraph"/>
         <w:rPr>
           <w:rFonts w:ascii="Calibri" w:hAnsi="Calibri" w:cs="Calibri"/>
           <w:u w:val="single"/>
         </w:rPr>
       </w:pPr>
-      <w:bookmarkStart w:id="0" w:name="_GoBack"/>
-      <w:bookmarkEnd w:id="0"/>
-    </w:p>
-    <w:p>
-      <w:pPr>
-        <w:pStyle w:val="28"/>
+    </w:p>
+    <w:p>
+      <w:pPr>
+        <w:pStyle w:val="ListParagraph"/>
         <w:rPr>
           <w:rFonts w:ascii="Calibri" w:hAnsi="Calibri" w:cs="Calibri"/>
           <w:u w:val="single"/>
@@ -489,21 +534,21 @@
       <w:pgSz w:w="11906" w:h="16838"/>
       <w:pgMar w:top="1440" w:right="1440" w:bottom="1440" w:left="1440" w:header="708" w:footer="708" w:gutter="0"/>
       <w:pgBorders w:offsetFrom="page">
-        <w:top w:val="single" w:color="auto" w:sz="4" w:space="24"/>
-        <w:left w:val="single" w:color="auto" w:sz="4" w:space="24"/>
-        <w:bottom w:val="single" w:color="auto" w:sz="4" w:space="24"/>
-        <w:right w:val="single" w:color="auto" w:sz="4" w:space="24"/>
+        <w:top w:val="single" w:sz="4" w:space="24" w:color="auto"/>
+        <w:left w:val="single" w:sz="4" w:space="24" w:color="auto"/>
+        <w:bottom w:val="single" w:sz="4" w:space="24" w:color="auto"/>
+        <w:right w:val="single" w:sz="4" w:space="24" w:color="auto"/>
       </w:pgBorders>
-      <w:cols w:space="708" w:num="1"/>
-      <w:docGrid w:linePitch="360" w:charSpace="0"/>
+      <w:cols w:space="708"/>
+      <w:docGrid w:linePitch="360"/>
     </w:sectPr>
   </w:body>
 </w:document>
 </file>
 
 <file path=word/endnotes.xml><?xml version="1.0" encoding="utf-8"?>
-<w:endnotes xmlns:wpc="http://schemas.microsoft.com/office/word/2010/wordprocessingCanvas" xmlns:mc="http://schemas.openxmlformats.org/markup-compatibility/2006" xmlns:o="urn:schemas-microsoft-com:office:office" xmlns:r="http://schemas.openxmlformats.org/officeDocument/2006/relationships" xmlns:m="http://schemas.openxmlformats.org/officeDocument/2006/math" xmlns:v="urn:schemas-microsoft-com:vml" xmlns:wp14="http://schemas.microsoft.com/office/word/2010/wordprocessingDrawing" xmlns:wp="http://schemas.openxmlformats.org/drawingml/2006/wordprocessingDrawing" xmlns:w="http://schemas.openxmlformats.org/wordprocessingml/2006/main" xmlns:w14="http://schemas.microsoft.com/office/word/2010/wordml" xmlns:w15="http://schemas.microsoft.com/office/word/2012/wordml" xmlns:w10="urn:schemas-microsoft-com:office:word" xmlns:wpg="http://schemas.microsoft.com/office/word/2010/wordprocessingGroup" xmlns:wpi="http://schemas.microsoft.com/office/word/2010/wordprocessingInk" xmlns:wne="http://schemas.microsoft.com/office/word/2006/wordml" xmlns:wps="http://schemas.microsoft.com/office/word/2010/wordprocessingShape" xmlns:wpsCustomData="http://www.wps.cn/officeDocument/2013/wpsCustomData" mc:Ignorable="w14 w15 wp14">
-  <w:endnote w:type="separator" w:id="0">
+<w:endnotes xmlns:wpc="http://schemas.microsoft.com/office/word/2010/wordprocessingCanvas" xmlns:cx="http://schemas.microsoft.com/office/drawing/2014/chartex" xmlns:cx1="http://schemas.microsoft.com/office/drawing/2015/9/8/chartex" xmlns:cx2="http://schemas.microsoft.com/office/drawing/2015/10/21/chartex" xmlns:cx3="http://schemas.microsoft.com/office/drawing/2016/5/9/chartex" xmlns:cx4="http://schemas.microsoft.com/office/drawing/2016/5/10/chartex" xmlns:cx5="http://schemas.microsoft.com/office/drawing/2016/5/11/chartex" xmlns:cx6="http://schemas.microsoft.com/office/drawing/2016/5/12/chartex" xmlns:cx7="http://schemas.microsoft.com/office/drawing/2016/5/13/chartex" xmlns:cx8="http://schemas.microsoft.com/office/drawing/2016/5/14/chartex" xmlns:mc="http://schemas.openxmlformats.org/markup-compatibility/2006" xmlns:aink="http://schemas.microsoft.com/office/drawing/2016/ink" xmlns:am3d="http://schemas.microsoft.com/office/drawing/2017/model3d" xmlns:o="urn:schemas-microsoft-com:office:office" xmlns:oel="http://schemas.microsoft.com/office/2019/extlst" xmlns:r="http://schemas.openxmlformats.org/officeDocument/2006/relationships" xmlns:m="http://schemas.openxmlformats.org/officeDocument/2006/math" xmlns:v="urn:schemas-microsoft-com:vml" xmlns:wp14="http://schemas.microsoft.com/office/word/2010/wordprocessingDrawing" xmlns:wp="http://schemas.openxmlformats.org/drawingml/2006/wordprocessingDrawing" xmlns:w10="urn:schemas-microsoft-com:office:word" xmlns:w="http://schemas.openxmlformats.org/wordprocessingml/2006/main" xmlns:w14="http://schemas.microsoft.com/office/word/2010/wordml" xmlns:w15="http://schemas.microsoft.com/office/word/2012/wordml" xmlns:w16cex="http://schemas.microsoft.com/office/word/2018/wordml/cex" xmlns:w16cid="http://schemas.microsoft.com/office/word/2016/wordml/cid" xmlns:w16="http://schemas.microsoft.com/office/word/2018/wordml" xmlns:w16du="http://schemas.microsoft.com/office/word/2023/wordml/word16du" xmlns:w16sdtdh="http://schemas.microsoft.com/office/word/2020/wordml/sdtdatahash" xmlns:w16sdtfl="http://schemas.microsoft.com/office/word/2024/wordml/sdtformatlock" xmlns:w16se="http://schemas.microsoft.com/office/word/2015/wordml/symex" xmlns:wpg="http://schemas.microsoft.com/office/word/2010/wordprocessingGroup" xmlns:wpi="http://schemas.microsoft.com/office/word/2010/wordprocessingInk" xmlns:wne="http://schemas.microsoft.com/office/word/2006/wordml" xmlns:wps="http://schemas.microsoft.com/office/word/2010/wordprocessingShape" mc:Ignorable="w14 w15 w16se w16cid w16 w16cex w16sdtdh w16sdtfl w16du wp14">
+  <w:endnote w:type="separator" w:id="-1">
     <w:p>
       <w:pPr>
         <w:spacing w:line="240" w:lineRule="auto"/>
@@ -513,7 +558,7 @@
       </w:r>
     </w:p>
   </w:endnote>
-  <w:endnote w:type="continuationSeparator" w:id="1">
+  <w:endnote w:type="continuationSeparator" w:id="0">
     <w:p>
       <w:pPr>
         <w:spacing w:line="240" w:lineRule="auto"/>
@@ -527,21 +572,21 @@
 </file>
 
 <file path=word/footnotes.xml><?xml version="1.0" encoding="utf-8"?>
-<w:footnotes xmlns:wpc="http://schemas.microsoft.com/office/word/2010/wordprocessingCanvas" xmlns:mc="http://schemas.openxmlformats.org/markup-compatibility/2006" xmlns:o="urn:schemas-microsoft-com:office:office" xmlns:r="http://schemas.openxmlformats.org/officeDocument/2006/relationships" xmlns:m="http://schemas.openxmlformats.org/officeDocument/2006/math" xmlns:v="urn:schemas-microsoft-com:vml" xmlns:wp14="http://schemas.microsoft.com/office/word/2010/wordprocessingDrawing" xmlns:wp="http://schemas.openxmlformats.org/drawingml/2006/wordprocessingDrawing" xmlns:w="http://schemas.openxmlformats.org/wordprocessingml/2006/main" xmlns:w14="http://schemas.microsoft.com/office/word/2010/wordml" xmlns:w15="http://schemas.microsoft.com/office/word/2012/wordml" xmlns:w10="urn:schemas-microsoft-com:office:word" xmlns:wpg="http://schemas.microsoft.com/office/word/2010/wordprocessingGroup" xmlns:wpi="http://schemas.microsoft.com/office/word/2010/wordprocessingInk" xmlns:wne="http://schemas.microsoft.com/office/word/2006/wordml" xmlns:wps="http://schemas.microsoft.com/office/word/2010/wordprocessingShape" xmlns:wpsCustomData="http://www.wps.cn/officeDocument/2013/wpsCustomData" mc:Ignorable="w14 w15 wp14">
-  <w:footnote w:type="separator" w:id="0">
-    <w:p>
-      <w:pPr>
-        <w:spacing w:before="0" w:after="0" w:line="278" w:lineRule="auto"/>
+<w:footnotes xmlns:wpc="http://schemas.microsoft.com/office/word/2010/wordprocessingCanvas" xmlns:cx="http://schemas.microsoft.com/office/drawing/2014/chartex" xmlns:cx1="http://schemas.microsoft.com/office/drawing/2015/9/8/chartex" xmlns:cx2="http://schemas.microsoft.com/office/drawing/2015/10/21/chartex" xmlns:cx3="http://schemas.microsoft.com/office/drawing/2016/5/9/chartex" xmlns:cx4="http://schemas.microsoft.com/office/drawing/2016/5/10/chartex" xmlns:cx5="http://schemas.microsoft.com/office/drawing/2016/5/11/chartex" xmlns:cx6="http://schemas.microsoft.com/office/drawing/2016/5/12/chartex" xmlns:cx7="http://schemas.microsoft.com/office/drawing/2016/5/13/chartex" xmlns:cx8="http://schemas.microsoft.com/office/drawing/2016/5/14/chartex" xmlns:mc="http://schemas.openxmlformats.org/markup-compatibility/2006" xmlns:aink="http://schemas.microsoft.com/office/drawing/2016/ink" xmlns:am3d="http://schemas.microsoft.com/office/drawing/2017/model3d" xmlns:o="urn:schemas-microsoft-com:office:office" xmlns:oel="http://schemas.microsoft.com/office/2019/extlst" xmlns:r="http://schemas.openxmlformats.org/officeDocument/2006/relationships" xmlns:m="http://schemas.openxmlformats.org/officeDocument/2006/math" xmlns:v="urn:schemas-microsoft-com:vml" xmlns:wp14="http://schemas.microsoft.com/office/word/2010/wordprocessingDrawing" xmlns:wp="http://schemas.openxmlformats.org/drawingml/2006/wordprocessingDrawing" xmlns:w10="urn:schemas-microsoft-com:office:word" xmlns:w="http://schemas.openxmlformats.org/wordprocessingml/2006/main" xmlns:w14="http://schemas.microsoft.com/office/word/2010/wordml" xmlns:w15="http://schemas.microsoft.com/office/word/2012/wordml" xmlns:w16cex="http://schemas.microsoft.com/office/word/2018/wordml/cex" xmlns:w16cid="http://schemas.microsoft.com/office/word/2016/wordml/cid" xmlns:w16="http://schemas.microsoft.com/office/word/2018/wordml" xmlns:w16du="http://schemas.microsoft.com/office/word/2023/wordml/word16du" xmlns:w16sdtdh="http://schemas.microsoft.com/office/word/2020/wordml/sdtdatahash" xmlns:w16sdtfl="http://schemas.microsoft.com/office/word/2024/wordml/sdtformatlock" xmlns:w16se="http://schemas.microsoft.com/office/word/2015/wordml/symex" xmlns:wpg="http://schemas.microsoft.com/office/word/2010/wordprocessingGroup" xmlns:wpi="http://schemas.microsoft.com/office/word/2010/wordprocessingInk" xmlns:wne="http://schemas.microsoft.com/office/word/2006/wordml" xmlns:wps="http://schemas.microsoft.com/office/word/2010/wordprocessingShape" mc:Ignorable="w14 w15 w16se w16cid w16 w16cex w16sdtdh w16sdtfl w16du wp14">
+  <w:footnote w:type="separator" w:id="-1">
+    <w:p>
+      <w:pPr>
+        <w:spacing w:after="0"/>
       </w:pPr>
       <w:r>
         <w:separator/>
       </w:r>
     </w:p>
   </w:footnote>
-  <w:footnote w:type="continuationSeparator" w:id="1">
-    <w:p>
-      <w:pPr>
-        <w:spacing w:before="0" w:after="0" w:line="278" w:lineRule="auto"/>
+  <w:footnote w:type="continuationSeparator" w:id="0">
+    <w:p>
+      <w:pPr>
+        <w:spacing w:after="0"/>
       </w:pPr>
       <w:r>
         <w:continuationSeparator/>
@@ -552,12 +597,12 @@
 </file>
 
 <file path=word/numbering.xml><?xml version="1.0" encoding="utf-8"?>
-<w:numbering xmlns:wpc="http://schemas.microsoft.com/office/word/2010/wordprocessingCanvas" xmlns:mc="http://schemas.openxmlformats.org/markup-compatibility/2006" xmlns:o="urn:schemas-microsoft-com:office:office" xmlns:r="http://schemas.openxmlformats.org/officeDocument/2006/relationships" xmlns:m="http://schemas.openxmlformats.org/officeDocument/2006/math" xmlns:v="urn:schemas-microsoft-com:vml" xmlns:wp14="http://schemas.microsoft.com/office/word/2010/wordprocessingDrawing" xmlns:wp="http://schemas.openxmlformats.org/drawingml/2006/wordprocessingDrawing" xmlns:w10="urn:schemas-microsoft-com:office:word" xmlns:w="http://schemas.openxmlformats.org/wordprocessingml/2006/main" xmlns:w14="http://schemas.microsoft.com/office/word/2010/wordml" xmlns:wpg="http://schemas.microsoft.com/office/word/2010/wordprocessingGroup" xmlns:wpi="http://schemas.microsoft.com/office/word/2010/wordprocessingInk" xmlns:wne="http://schemas.microsoft.com/office/word/2006/wordml" xmlns:wps="http://schemas.microsoft.com/office/word/2010/wordprocessingShape" xmlns:wpsCustomData="http://www.wps.cn/officeDocument/2013/wpsCustomData" mc:Ignorable="w14 wp14">
-  <w:abstractNum w:abstractNumId="0">
+<w:numbering xmlns:wpc="http://schemas.microsoft.com/office/word/2010/wordprocessingCanvas" xmlns:cx="http://schemas.microsoft.com/office/drawing/2014/chartex" xmlns:cx1="http://schemas.microsoft.com/office/drawing/2015/9/8/chartex" xmlns:cx2="http://schemas.microsoft.com/office/drawing/2015/10/21/chartex" xmlns:cx3="http://schemas.microsoft.com/office/drawing/2016/5/9/chartex" xmlns:cx4="http://schemas.microsoft.com/office/drawing/2016/5/10/chartex" xmlns:cx5="http://schemas.microsoft.com/office/drawing/2016/5/11/chartex" xmlns:cx6="http://schemas.microsoft.com/office/drawing/2016/5/12/chartex" xmlns:cx7="http://schemas.microsoft.com/office/drawing/2016/5/13/chartex" xmlns:cx8="http://schemas.microsoft.com/office/drawing/2016/5/14/chartex" xmlns:mc="http://schemas.openxmlformats.org/markup-compatibility/2006" xmlns:aink="http://schemas.microsoft.com/office/drawing/2016/ink" xmlns:am3d="http://schemas.microsoft.com/office/drawing/2017/model3d" xmlns:o="urn:schemas-microsoft-com:office:office" xmlns:oel="http://schemas.microsoft.com/office/2019/extlst" xmlns:r="http://schemas.openxmlformats.org/officeDocument/2006/relationships" xmlns:m="http://schemas.openxmlformats.org/officeDocument/2006/math" xmlns:v="urn:schemas-microsoft-com:vml" xmlns:wp14="http://schemas.microsoft.com/office/word/2010/wordprocessingDrawing" xmlns:wp="http://schemas.openxmlformats.org/drawingml/2006/wordprocessingDrawing" xmlns:w10="urn:schemas-microsoft-com:office:word" xmlns:w="http://schemas.openxmlformats.org/wordprocessingml/2006/main" xmlns:w14="http://schemas.microsoft.com/office/word/2010/wordml" xmlns:w15="http://schemas.microsoft.com/office/word/2012/wordml" xmlns:w16cex="http://schemas.microsoft.com/office/word/2018/wordml/cex" xmlns:w16cid="http://schemas.microsoft.com/office/word/2016/wordml/cid" xmlns:w16="http://schemas.microsoft.com/office/word/2018/wordml" xmlns:w16du="http://schemas.microsoft.com/office/word/2023/wordml/word16du" xmlns:w16sdtdh="http://schemas.microsoft.com/office/word/2020/wordml/sdtdatahash" xmlns:w16sdtfl="http://schemas.microsoft.com/office/word/2024/wordml/sdtformatlock" xmlns:w16se="http://schemas.microsoft.com/office/word/2015/wordml/symex" xmlns:wpg="http://schemas.microsoft.com/office/word/2010/wordprocessingGroup" xmlns:wpi="http://schemas.microsoft.com/office/word/2010/wordprocessingInk" xmlns:wne="http://schemas.microsoft.com/office/word/2006/wordml" xmlns:wps="http://schemas.microsoft.com/office/word/2010/wordprocessingShape" mc:Ignorable="w14 w15 w16se w16cid w16 w16cex w16sdtdh w16sdtfl w16du wp14">
+  <w:abstractNum w:abstractNumId="0" w15:restartNumberingAfterBreak="0">
     <w:nsid w:val="25F563CE"/>
     <w:multiLevelType w:val="multilevel"/>
     <w:tmpl w:val="25F563CE"/>
-    <w:lvl w:ilvl="0" w:tentative="0">
+    <w:lvl w:ilvl="0">
       <w:start w:val="1"/>
       <w:numFmt w:val="bullet"/>
       <w:lvlText w:val=""/>
@@ -569,11 +614,11 @@
         <w:ind w:left="720" w:hanging="360"/>
       </w:pPr>
       <w:rPr>
-        <w:rFonts w:hint="default" w:ascii="Symbol" w:hAnsi="Symbol"/>
+        <w:rFonts w:ascii="Symbol" w:hAnsi="Symbol" w:hint="default"/>
         <w:sz w:val="20"/>
       </w:rPr>
     </w:lvl>
-    <w:lvl w:ilvl="1" w:tentative="0">
+    <w:lvl w:ilvl="1">
       <w:start w:val="1"/>
       <w:numFmt w:val="bullet"/>
       <w:lvlText w:val="o"/>
@@ -585,11 +630,11 @@
         <w:ind w:left="1440" w:hanging="360"/>
       </w:pPr>
       <w:rPr>
-        <w:rFonts w:hint="default" w:ascii="Courier New" w:hAnsi="Courier New"/>
+        <w:rFonts w:ascii="Courier New" w:hAnsi="Courier New" w:hint="default"/>
         <w:sz w:val="20"/>
       </w:rPr>
     </w:lvl>
-    <w:lvl w:ilvl="2" w:tentative="0">
+    <w:lvl w:ilvl="2">
       <w:start w:val="1"/>
       <w:numFmt w:val="bullet"/>
       <w:lvlText w:val=""/>
@@ -601,11 +646,11 @@
         <w:ind w:left="2160" w:hanging="360"/>
       </w:pPr>
       <w:rPr>
-        <w:rFonts w:hint="default" w:ascii="Wingdings" w:hAnsi="Wingdings"/>
+        <w:rFonts w:ascii="Wingdings" w:hAnsi="Wingdings" w:hint="default"/>
         <w:sz w:val="20"/>
       </w:rPr>
     </w:lvl>
-    <w:lvl w:ilvl="3" w:tentative="0">
+    <w:lvl w:ilvl="3">
       <w:start w:val="1"/>
       <w:numFmt w:val="bullet"/>
       <w:lvlText w:val=""/>
@@ -617,11 +662,11 @@
         <w:ind w:left="2880" w:hanging="360"/>
       </w:pPr>
       <w:rPr>
-        <w:rFonts w:hint="default" w:ascii="Wingdings" w:hAnsi="Wingdings"/>
+        <w:rFonts w:ascii="Wingdings" w:hAnsi="Wingdings" w:hint="default"/>
         <w:sz w:val="20"/>
       </w:rPr>
     </w:lvl>
-    <w:lvl w:ilvl="4" w:tentative="0">
+    <w:lvl w:ilvl="4">
       <w:start w:val="1"/>
       <w:numFmt w:val="bullet"/>
       <w:lvlText w:val=""/>
@@ -633,11 +678,11 @@
         <w:ind w:left="3600" w:hanging="360"/>
       </w:pPr>
       <w:rPr>
-        <w:rFonts w:hint="default" w:ascii="Wingdings" w:hAnsi="Wingdings"/>
+        <w:rFonts w:ascii="Wingdings" w:hAnsi="Wingdings" w:hint="default"/>
         <w:sz w:val="20"/>
       </w:rPr>
     </w:lvl>
-    <w:lvl w:ilvl="5" w:tentative="0">
+    <w:lvl w:ilvl="5">
       <w:start w:val="1"/>
       <w:numFmt w:val="bullet"/>
       <w:lvlText w:val=""/>
@@ -649,11 +694,11 @@
         <w:ind w:left="4320" w:hanging="360"/>
       </w:pPr>
       <w:rPr>
-        <w:rFonts w:hint="default" w:ascii="Wingdings" w:hAnsi="Wingdings"/>
+        <w:rFonts w:ascii="Wingdings" w:hAnsi="Wingdings" w:hint="default"/>
         <w:sz w:val="20"/>
       </w:rPr>
     </w:lvl>
-    <w:lvl w:ilvl="6" w:tentative="0">
+    <w:lvl w:ilvl="6">
       <w:start w:val="1"/>
       <w:numFmt w:val="bullet"/>
       <w:lvlText w:val=""/>
@@ -665,11 +710,11 @@
         <w:ind w:left="5040" w:hanging="360"/>
       </w:pPr>
       <w:rPr>
-        <w:rFonts w:hint="default" w:ascii="Wingdings" w:hAnsi="Wingdings"/>
+        <w:rFonts w:ascii="Wingdings" w:hAnsi="Wingdings" w:hint="default"/>
         <w:sz w:val="20"/>
       </w:rPr>
     </w:lvl>
-    <w:lvl w:ilvl="7" w:tentative="0">
+    <w:lvl w:ilvl="7">
       <w:start w:val="1"/>
       <w:numFmt w:val="bullet"/>
       <w:lvlText w:val=""/>
@@ -681,11 +726,11 @@
         <w:ind w:left="5760" w:hanging="360"/>
       </w:pPr>
       <w:rPr>
-        <w:rFonts w:hint="default" w:ascii="Wingdings" w:hAnsi="Wingdings"/>
+        <w:rFonts w:ascii="Wingdings" w:hAnsi="Wingdings" w:hint="default"/>
         <w:sz w:val="20"/>
       </w:rPr>
     </w:lvl>
-    <w:lvl w:ilvl="8" w:tentative="0">
+    <w:lvl w:ilvl="8">
       <w:start w:val="1"/>
       <w:numFmt w:val="bullet"/>
       <w:lvlText w:val=""/>
@@ -697,16 +742,16 @@
         <w:ind w:left="6480" w:hanging="360"/>
       </w:pPr>
       <w:rPr>
-        <w:rFonts w:hint="default" w:ascii="Wingdings" w:hAnsi="Wingdings"/>
+        <w:rFonts w:ascii="Wingdings" w:hAnsi="Wingdings" w:hint="default"/>
         <w:sz w:val="20"/>
       </w:rPr>
     </w:lvl>
   </w:abstractNum>
-  <w:abstractNum w:abstractNumId="1">
+  <w:abstractNum w:abstractNumId="1" w15:restartNumberingAfterBreak="0">
     <w:nsid w:val="5AD90716"/>
     <w:multiLevelType w:val="multilevel"/>
     <w:tmpl w:val="5AD90716"/>
-    <w:lvl w:ilvl="0" w:tentative="0">
+    <w:lvl w:ilvl="0">
       <w:start w:val="1"/>
       <w:numFmt w:val="bullet"/>
       <w:lvlText w:val=""/>
@@ -718,11 +763,11 @@
         <w:ind w:left="720" w:hanging="360"/>
       </w:pPr>
       <w:rPr>
-        <w:rFonts w:hint="default" w:ascii="Symbol" w:hAnsi="Symbol"/>
+        <w:rFonts w:ascii="Symbol" w:hAnsi="Symbol" w:hint="default"/>
         <w:sz w:val="20"/>
       </w:rPr>
     </w:lvl>
-    <w:lvl w:ilvl="1" w:tentative="0">
+    <w:lvl w:ilvl="1">
       <w:start w:val="1"/>
       <w:numFmt w:val="bullet"/>
       <w:lvlText w:val="o"/>
@@ -734,11 +779,11 @@
         <w:ind w:left="1440" w:hanging="360"/>
       </w:pPr>
       <w:rPr>
-        <w:rFonts w:hint="default" w:ascii="Courier New" w:hAnsi="Courier New"/>
+        <w:rFonts w:ascii="Courier New" w:hAnsi="Courier New" w:hint="default"/>
         <w:sz w:val="20"/>
       </w:rPr>
     </w:lvl>
-    <w:lvl w:ilvl="2" w:tentative="0">
+    <w:lvl w:ilvl="2">
       <w:start w:val="1"/>
       <w:numFmt w:val="bullet"/>
       <w:lvlText w:val=""/>
@@ -750,11 +795,11 @@
         <w:ind w:left="2160" w:hanging="360"/>
       </w:pPr>
       <w:rPr>
-        <w:rFonts w:hint="default" w:ascii="Wingdings" w:hAnsi="Wingdings"/>
+        <w:rFonts w:ascii="Wingdings" w:hAnsi="Wingdings" w:hint="default"/>
         <w:sz w:val="20"/>
       </w:rPr>
     </w:lvl>
-    <w:lvl w:ilvl="3" w:tentative="0">
+    <w:lvl w:ilvl="3">
       <w:start w:val="1"/>
       <w:numFmt w:val="bullet"/>
       <w:lvlText w:val=""/>
@@ -766,11 +811,11 @@
         <w:ind w:left="2880" w:hanging="360"/>
       </w:pPr>
       <w:rPr>
-        <w:rFonts w:hint="default" w:ascii="Wingdings" w:hAnsi="Wingdings"/>
+        <w:rFonts w:ascii="Wingdings" w:hAnsi="Wingdings" w:hint="default"/>
         <w:sz w:val="20"/>
       </w:rPr>
     </w:lvl>
-    <w:lvl w:ilvl="4" w:tentative="0">
+    <w:lvl w:ilvl="4">
       <w:start w:val="1"/>
       <w:numFmt w:val="bullet"/>
       <w:lvlText w:val=""/>
@@ -782,11 +827,11 @@
         <w:ind w:left="3600" w:hanging="360"/>
       </w:pPr>
       <w:rPr>
-        <w:rFonts w:hint="default" w:ascii="Wingdings" w:hAnsi="Wingdings"/>
+        <w:rFonts w:ascii="Wingdings" w:hAnsi="Wingdings" w:hint="default"/>
         <w:sz w:val="20"/>
       </w:rPr>
     </w:lvl>
-    <w:lvl w:ilvl="5" w:tentative="0">
+    <w:lvl w:ilvl="5">
       <w:start w:val="1"/>
       <w:numFmt w:val="bullet"/>
       <w:lvlText w:val=""/>
@@ -798,11 +843,11 @@
         <w:ind w:left="4320" w:hanging="360"/>
       </w:pPr>
       <w:rPr>
-        <w:rFonts w:hint="default" w:ascii="Wingdings" w:hAnsi="Wingdings"/>
+        <w:rFonts w:ascii="Wingdings" w:hAnsi="Wingdings" w:hint="default"/>
         <w:sz w:val="20"/>
       </w:rPr>
     </w:lvl>
-    <w:lvl w:ilvl="6" w:tentative="0">
+    <w:lvl w:ilvl="6">
       <w:start w:val="1"/>
       <w:numFmt w:val="bullet"/>
       <w:lvlText w:val=""/>
@@ -814,11 +859,11 @@
         <w:ind w:left="5040" w:hanging="360"/>
       </w:pPr>
       <w:rPr>
-        <w:rFonts w:hint="default" w:ascii="Wingdings" w:hAnsi="Wingdings"/>
+        <w:rFonts w:ascii="Wingdings" w:hAnsi="Wingdings" w:hint="default"/>
         <w:sz w:val="20"/>
       </w:rPr>
     </w:lvl>
-    <w:lvl w:ilvl="7" w:tentative="0">
+    <w:lvl w:ilvl="7">
       <w:start w:val="1"/>
       <w:numFmt w:val="bullet"/>
       <w:lvlText w:val=""/>
@@ -830,11 +875,11 @@
         <w:ind w:left="5760" w:hanging="360"/>
       </w:pPr>
       <w:rPr>
-        <w:rFonts w:hint="default" w:ascii="Wingdings" w:hAnsi="Wingdings"/>
+        <w:rFonts w:ascii="Wingdings" w:hAnsi="Wingdings" w:hint="default"/>
         <w:sz w:val="20"/>
       </w:rPr>
     </w:lvl>
-    <w:lvl w:ilvl="8" w:tentative="0">
+    <w:lvl w:ilvl="8">
       <w:start w:val="1"/>
       <w:numFmt w:val="bullet"/>
       <w:lvlText w:val=""/>
@@ -846,16 +891,16 @@
         <w:ind w:left="6480" w:hanging="360"/>
       </w:pPr>
       <w:rPr>
-        <w:rFonts w:hint="default" w:ascii="Wingdings" w:hAnsi="Wingdings"/>
+        <w:rFonts w:ascii="Wingdings" w:hAnsi="Wingdings" w:hint="default"/>
         <w:sz w:val="20"/>
       </w:rPr>
     </w:lvl>
   </w:abstractNum>
-  <w:abstractNum w:abstractNumId="2">
+  <w:abstractNum w:abstractNumId="2" w15:restartNumberingAfterBreak="0">
     <w:nsid w:val="5C5D1BFC"/>
     <w:multiLevelType w:val="multilevel"/>
     <w:tmpl w:val="5C5D1BFC"/>
-    <w:lvl w:ilvl="0" w:tentative="0">
+    <w:lvl w:ilvl="0">
       <w:start w:val="1"/>
       <w:numFmt w:val="decimal"/>
       <w:lvlText w:val="%1."/>
@@ -867,7 +912,7 @@
         <w:ind w:left="720" w:hanging="360"/>
       </w:pPr>
     </w:lvl>
-    <w:lvl w:ilvl="1" w:tentative="0">
+    <w:lvl w:ilvl="1">
       <w:start w:val="1"/>
       <w:numFmt w:val="decimal"/>
       <w:lvlText w:val="%2."/>
@@ -879,7 +924,7 @@
         <w:ind w:left="1440" w:hanging="360"/>
       </w:pPr>
     </w:lvl>
-    <w:lvl w:ilvl="2" w:tentative="0">
+    <w:lvl w:ilvl="2">
       <w:start w:val="1"/>
       <w:numFmt w:val="decimal"/>
       <w:lvlText w:val="%3."/>
@@ -891,7 +936,7 @@
         <w:ind w:left="2160" w:hanging="360"/>
       </w:pPr>
     </w:lvl>
-    <w:lvl w:ilvl="3" w:tentative="0">
+    <w:lvl w:ilvl="3">
       <w:start w:val="1"/>
       <w:numFmt w:val="decimal"/>
       <w:lvlText w:val="%4."/>
@@ -903,7 +948,7 @@
         <w:ind w:left="2880" w:hanging="360"/>
       </w:pPr>
     </w:lvl>
-    <w:lvl w:ilvl="4" w:tentative="0">
+    <w:lvl w:ilvl="4">
       <w:start w:val="1"/>
       <w:numFmt w:val="decimal"/>
       <w:lvlText w:val="%5."/>
@@ -915,7 +960,7 @@
         <w:ind w:left="3600" w:hanging="360"/>
       </w:pPr>
     </w:lvl>
-    <w:lvl w:ilvl="5" w:tentative="0">
+    <w:lvl w:ilvl="5">
       <w:start w:val="1"/>
       <w:numFmt w:val="decimal"/>
       <w:lvlText w:val="%6."/>
@@ -927,7 +972,7 @@
         <w:ind w:left="4320" w:hanging="360"/>
       </w:pPr>
     </w:lvl>
-    <w:lvl w:ilvl="6" w:tentative="0">
+    <w:lvl w:ilvl="6">
       <w:start w:val="1"/>
       <w:numFmt w:val="decimal"/>
       <w:lvlText w:val="%7."/>
@@ -939,7 +984,7 @@
         <w:ind w:left="5040" w:hanging="360"/>
       </w:pPr>
     </w:lvl>
-    <w:lvl w:ilvl="7" w:tentative="0">
+    <w:lvl w:ilvl="7">
       <w:start w:val="1"/>
       <w:numFmt w:val="decimal"/>
       <w:lvlText w:val="%8."/>
@@ -951,7 +996,7 @@
         <w:ind w:left="5760" w:hanging="360"/>
       </w:pPr>
     </w:lvl>
-    <w:lvl w:ilvl="8" w:tentative="0">
+    <w:lvl w:ilvl="8">
       <w:start w:val="1"/>
       <w:numFmt w:val="decimal"/>
       <w:lvlText w:val="%9."/>
@@ -964,11 +1009,11 @@
       </w:pPr>
     </w:lvl>
   </w:abstractNum>
-  <w:abstractNum w:abstractNumId="3">
+  <w:abstractNum w:abstractNumId="3" w15:restartNumberingAfterBreak="0">
     <w:nsid w:val="637D015D"/>
     <w:multiLevelType w:val="multilevel"/>
     <w:tmpl w:val="637D015D"/>
-    <w:lvl w:ilvl="0" w:tentative="0">
+    <w:lvl w:ilvl="0">
       <w:start w:val="1"/>
       <w:numFmt w:val="bullet"/>
       <w:lvlText w:val=""/>
@@ -980,11 +1025,11 @@
         <w:ind w:left="720" w:hanging="360"/>
       </w:pPr>
       <w:rPr>
-        <w:rFonts w:hint="default" w:ascii="Symbol" w:hAnsi="Symbol"/>
+        <w:rFonts w:ascii="Symbol" w:hAnsi="Symbol" w:hint="default"/>
         <w:sz w:val="20"/>
       </w:rPr>
     </w:lvl>
-    <w:lvl w:ilvl="1" w:tentative="0">
+    <w:lvl w:ilvl="1">
       <w:start w:val="1"/>
       <w:numFmt w:val="bullet"/>
       <w:lvlText w:val="o"/>
@@ -996,11 +1041,11 @@
         <w:ind w:left="1440" w:hanging="360"/>
       </w:pPr>
       <w:rPr>
-        <w:rFonts w:hint="default" w:ascii="Courier New" w:hAnsi="Courier New"/>
+        <w:rFonts w:ascii="Courier New" w:hAnsi="Courier New" w:hint="default"/>
         <w:sz w:val="20"/>
       </w:rPr>
     </w:lvl>
-    <w:lvl w:ilvl="2" w:tentative="0">
+    <w:lvl w:ilvl="2">
       <w:start w:val="1"/>
       <w:numFmt w:val="bullet"/>
       <w:lvlText w:val=""/>
@@ -1012,11 +1057,11 @@
         <w:ind w:left="2160" w:hanging="360"/>
       </w:pPr>
       <w:rPr>
-        <w:rFonts w:hint="default" w:ascii="Wingdings" w:hAnsi="Wingdings"/>
+        <w:rFonts w:ascii="Wingdings" w:hAnsi="Wingdings" w:hint="default"/>
         <w:sz w:val="20"/>
       </w:rPr>
     </w:lvl>
-    <w:lvl w:ilvl="3" w:tentative="0">
+    <w:lvl w:ilvl="3">
       <w:start w:val="1"/>
       <w:numFmt w:val="bullet"/>
       <w:lvlText w:val=""/>
@@ -1028,11 +1073,11 @@
         <w:ind w:left="2880" w:hanging="360"/>
       </w:pPr>
       <w:rPr>
-        <w:rFonts w:hint="default" w:ascii="Wingdings" w:hAnsi="Wingdings"/>
+        <w:rFonts w:ascii="Wingdings" w:hAnsi="Wingdings" w:hint="default"/>
         <w:sz w:val="20"/>
       </w:rPr>
     </w:lvl>
-    <w:lvl w:ilvl="4" w:tentative="0">
+    <w:lvl w:ilvl="4">
       <w:start w:val="1"/>
       <w:numFmt w:val="bullet"/>
       <w:lvlText w:val=""/>
@@ -1044,11 +1089,11 @@
         <w:ind w:left="3600" w:hanging="360"/>
       </w:pPr>
       <w:rPr>
-        <w:rFonts w:hint="default" w:ascii="Wingdings" w:hAnsi="Wingdings"/>
+        <w:rFonts w:ascii="Wingdings" w:hAnsi="Wingdings" w:hint="default"/>
         <w:sz w:val="20"/>
       </w:rPr>
     </w:lvl>
-    <w:lvl w:ilvl="5" w:tentative="0">
+    <w:lvl w:ilvl="5">
       <w:start w:val="1"/>
       <w:numFmt w:val="bullet"/>
       <w:lvlText w:val=""/>
@@ -1060,11 +1105,11 @@
         <w:ind w:left="4320" w:hanging="360"/>
       </w:pPr>
       <w:rPr>
-        <w:rFonts w:hint="default" w:ascii="Wingdings" w:hAnsi="Wingdings"/>
+        <w:rFonts w:ascii="Wingdings" w:hAnsi="Wingdings" w:hint="default"/>
         <w:sz w:val="20"/>
       </w:rPr>
     </w:lvl>
-    <w:lvl w:ilvl="6" w:tentative="0">
+    <w:lvl w:ilvl="6">
       <w:start w:val="1"/>
       <w:numFmt w:val="bullet"/>
       <w:lvlText w:val=""/>
@@ -1076,11 +1121,11 @@
         <w:ind w:left="5040" w:hanging="360"/>
       </w:pPr>
       <w:rPr>
-        <w:rFonts w:hint="default" w:ascii="Wingdings" w:hAnsi="Wingdings"/>
+        <w:rFonts w:ascii="Wingdings" w:hAnsi="Wingdings" w:hint="default"/>
         <w:sz w:val="20"/>
       </w:rPr>
     </w:lvl>
-    <w:lvl w:ilvl="7" w:tentative="0">
+    <w:lvl w:ilvl="7">
       <w:start w:val="1"/>
       <w:numFmt w:val="bullet"/>
       <w:lvlText w:val=""/>
@@ -1092,11 +1137,11 @@
         <w:ind w:left="5760" w:hanging="360"/>
       </w:pPr>
       <w:rPr>
-        <w:rFonts w:hint="default" w:ascii="Wingdings" w:hAnsi="Wingdings"/>
+        <w:rFonts w:ascii="Wingdings" w:hAnsi="Wingdings" w:hint="default"/>
         <w:sz w:val="20"/>
       </w:rPr>
     </w:lvl>
-    <w:lvl w:ilvl="8" w:tentative="0">
+    <w:lvl w:ilvl="8">
       <w:start w:val="1"/>
       <w:numFmt w:val="bullet"/>
       <w:lvlText w:val=""/>
@@ -1108,16 +1153,16 @@
         <w:ind w:left="6480" w:hanging="360"/>
       </w:pPr>
       <w:rPr>
-        <w:rFonts w:hint="default" w:ascii="Wingdings" w:hAnsi="Wingdings"/>
+        <w:rFonts w:ascii="Wingdings" w:hAnsi="Wingdings" w:hint="default"/>
         <w:sz w:val="20"/>
       </w:rPr>
     </w:lvl>
   </w:abstractNum>
-  <w:abstractNum w:abstractNumId="4">
+  <w:abstractNum w:abstractNumId="4" w15:restartNumberingAfterBreak="0">
     <w:nsid w:val="6A8C3D5A"/>
     <w:multiLevelType w:val="multilevel"/>
     <w:tmpl w:val="6A8C3D5A"/>
-    <w:lvl w:ilvl="0" w:tentative="0">
+    <w:lvl w:ilvl="0">
       <w:start w:val="1"/>
       <w:numFmt w:val="bullet"/>
       <w:lvlText w:val=""/>
@@ -1126,10 +1171,10 @@
         <w:ind w:left="720" w:hanging="360"/>
       </w:pPr>
       <w:rPr>
-        <w:rFonts w:hint="default" w:ascii="Symbol" w:hAnsi="Symbol"/>
-      </w:rPr>
-    </w:lvl>
-    <w:lvl w:ilvl="1" w:tentative="0">
+        <w:rFonts w:ascii="Symbol" w:hAnsi="Symbol" w:hint="default"/>
+      </w:rPr>
+    </w:lvl>
+    <w:lvl w:ilvl="1">
       <w:start w:val="1"/>
       <w:numFmt w:val="bullet"/>
       <w:lvlText w:val="o"/>
@@ -1138,10 +1183,10 @@
         <w:ind w:left="1440" w:hanging="360"/>
       </w:pPr>
       <w:rPr>
-        <w:rFonts w:hint="default" w:ascii="Courier New" w:hAnsi="Courier New" w:cs="Courier New"/>
-      </w:rPr>
-    </w:lvl>
-    <w:lvl w:ilvl="2" w:tentative="0">
+        <w:rFonts w:ascii="Courier New" w:hAnsi="Courier New" w:cs="Courier New" w:hint="default"/>
+      </w:rPr>
+    </w:lvl>
+    <w:lvl w:ilvl="2">
       <w:start w:val="1"/>
       <w:numFmt w:val="bullet"/>
       <w:lvlText w:val=""/>
@@ -1150,10 +1195,10 @@
         <w:ind w:left="2160" w:hanging="360"/>
       </w:pPr>
       <w:rPr>
-        <w:rFonts w:hint="default" w:ascii="Wingdings" w:hAnsi="Wingdings"/>
-      </w:rPr>
-    </w:lvl>
-    <w:lvl w:ilvl="3" w:tentative="0">
+        <w:rFonts w:ascii="Wingdings" w:hAnsi="Wingdings" w:hint="default"/>
+      </w:rPr>
+    </w:lvl>
+    <w:lvl w:ilvl="3">
       <w:start w:val="1"/>
       <w:numFmt w:val="bullet"/>
       <w:lvlText w:val=""/>
@@ -1162,10 +1207,10 @@
         <w:ind w:left="2880" w:hanging="360"/>
       </w:pPr>
       <w:rPr>
-        <w:rFonts w:hint="default" w:ascii="Symbol" w:hAnsi="Symbol"/>
-      </w:rPr>
-    </w:lvl>
-    <w:lvl w:ilvl="4" w:tentative="0">
+        <w:rFonts w:ascii="Symbol" w:hAnsi="Symbol" w:hint="default"/>
+      </w:rPr>
+    </w:lvl>
+    <w:lvl w:ilvl="4">
       <w:start w:val="1"/>
       <w:numFmt w:val="bullet"/>
       <w:lvlText w:val="o"/>
@@ -1174,10 +1219,10 @@
         <w:ind w:left="3600" w:hanging="360"/>
       </w:pPr>
       <w:rPr>
-        <w:rFonts w:hint="default" w:ascii="Courier New" w:hAnsi="Courier New" w:cs="Courier New"/>
-      </w:rPr>
-    </w:lvl>
-    <w:lvl w:ilvl="5" w:tentative="0">
+        <w:rFonts w:ascii="Courier New" w:hAnsi="Courier New" w:cs="Courier New" w:hint="default"/>
+      </w:rPr>
+    </w:lvl>
+    <w:lvl w:ilvl="5">
       <w:start w:val="1"/>
       <w:numFmt w:val="bullet"/>
       <w:lvlText w:val=""/>
@@ -1186,10 +1231,10 @@
         <w:ind w:left="4320" w:hanging="360"/>
       </w:pPr>
       <w:rPr>
-        <w:rFonts w:hint="default" w:ascii="Wingdings" w:hAnsi="Wingdings"/>
-      </w:rPr>
-    </w:lvl>
-    <w:lvl w:ilvl="6" w:tentative="0">
+        <w:rFonts w:ascii="Wingdings" w:hAnsi="Wingdings" w:hint="default"/>
+      </w:rPr>
+    </w:lvl>
+    <w:lvl w:ilvl="6">
       <w:start w:val="1"/>
       <w:numFmt w:val="bullet"/>
       <w:lvlText w:val=""/>
@@ -1198,10 +1243,10 @@
         <w:ind w:left="5040" w:hanging="360"/>
       </w:pPr>
       <w:rPr>
-        <w:rFonts w:hint="default" w:ascii="Symbol" w:hAnsi="Symbol"/>
-      </w:rPr>
-    </w:lvl>
-    <w:lvl w:ilvl="7" w:tentative="0">
+        <w:rFonts w:ascii="Symbol" w:hAnsi="Symbol" w:hint="default"/>
+      </w:rPr>
+    </w:lvl>
+    <w:lvl w:ilvl="7">
       <w:start w:val="1"/>
       <w:numFmt w:val="bullet"/>
       <w:lvlText w:val="o"/>
@@ -1210,10 +1255,10 @@
         <w:ind w:left="5760" w:hanging="360"/>
       </w:pPr>
       <w:rPr>
-        <w:rFonts w:hint="default" w:ascii="Courier New" w:hAnsi="Courier New" w:cs="Courier New"/>
-      </w:rPr>
-    </w:lvl>
-    <w:lvl w:ilvl="8" w:tentative="0">
+        <w:rFonts w:ascii="Courier New" w:hAnsi="Courier New" w:cs="Courier New" w:hint="default"/>
+      </w:rPr>
+    </w:lvl>
+    <w:lvl w:ilvl="8">
       <w:start w:val="1"/>
       <w:numFmt w:val="bullet"/>
       <w:lvlText w:val=""/>
@@ -1222,314 +1267,438 @@
         <w:ind w:left="6480" w:hanging="360"/>
       </w:pPr>
       <w:rPr>
-        <w:rFonts w:hint="default" w:ascii="Wingdings" w:hAnsi="Wingdings"/>
+        <w:rFonts w:ascii="Wingdings" w:hAnsi="Wingdings" w:hint="default"/>
       </w:rPr>
     </w:lvl>
   </w:abstractNum>
-  <w:num w:numId="1">
+  <w:num w:numId="1" w16cid:durableId="1209224860">
     <w:abstractNumId w:val="2"/>
   </w:num>
-  <w:num w:numId="2">
+  <w:num w:numId="2" w16cid:durableId="2008745888">
     <w:abstractNumId w:val="1"/>
   </w:num>
-  <w:num w:numId="3">
+  <w:num w:numId="3" w16cid:durableId="582641572">
     <w:abstractNumId w:val="3"/>
   </w:num>
-  <w:num w:numId="4">
+  <w:num w:numId="4" w16cid:durableId="639380898">
     <w:abstractNumId w:val="0"/>
   </w:num>
-  <w:num w:numId="5">
+  <w:num w:numId="5" w16cid:durableId="936909435">
     <w:abstractNumId w:val="4"/>
   </w:num>
 </w:numbering>
 </file>
 
 <file path=word/styles.xml><?xml version="1.0" encoding="utf-8"?>
-<w:styles xmlns:mc="http://schemas.openxmlformats.org/markup-compatibility/2006" xmlns:o="urn:schemas-microsoft-com:office:office" xmlns:r="http://schemas.openxmlformats.org/officeDocument/2006/relationships" xmlns:m="http://schemas.openxmlformats.org/officeDocument/2006/math" xmlns:v="urn:schemas-microsoft-com:vml" xmlns:w="http://schemas.openxmlformats.org/wordprocessingml/2006/main" xmlns:w14="http://schemas.microsoft.com/office/word/2010/wordml" xmlns:w10="urn:schemas-microsoft-com:office:word" xmlns:sl="http://schemas.openxmlformats.org/schemaLibrary/2006/main" xmlns:wpsCustomData="http://www.wps.cn/officeDocument/2013/wpsCustomData" mc:Ignorable="w14">
+<w:styles xmlns:mc="http://schemas.openxmlformats.org/markup-compatibility/2006" xmlns:r="http://schemas.openxmlformats.org/officeDocument/2006/relationships" xmlns:w="http://schemas.openxmlformats.org/wordprocessingml/2006/main" xmlns:w14="http://schemas.microsoft.com/office/word/2010/wordml" xmlns:w15="http://schemas.microsoft.com/office/word/2012/wordml" xmlns:w16cex="http://schemas.microsoft.com/office/word/2018/wordml/cex" xmlns:w16cid="http://schemas.microsoft.com/office/word/2016/wordml/cid" xmlns:w16="http://schemas.microsoft.com/office/word/2018/wordml" xmlns:w16du="http://schemas.microsoft.com/office/word/2023/wordml/word16du" xmlns:w16sdtdh="http://schemas.microsoft.com/office/word/2020/wordml/sdtdatahash" xmlns:w16sdtfl="http://schemas.microsoft.com/office/word/2024/wordml/sdtformatlock" xmlns:w16se="http://schemas.microsoft.com/office/word/2015/wordml/symex" mc:Ignorable="w14 w15 w16se w16cid w16 w16cex w16sdtdh w16sdtfl w16du">
   <w:docDefaults>
     <w:rPrDefault>
       <w:rPr>
-        <w:rFonts w:asciiTheme="minorHAnsi" w:hAnsiTheme="minorHAnsi" w:eastAsiaTheme="minorHAnsi" w:cstheme="minorBidi"/>
+        <w:rFonts w:asciiTheme="minorHAnsi" w:eastAsiaTheme="minorHAnsi" w:hAnsiTheme="minorHAnsi" w:cstheme="minorBidi"/>
+        <w:lang w:val="en-ZA" w:eastAsia="en-ZA" w:bidi="ar-SA"/>
       </w:rPr>
     </w:rPrDefault>
     <w:pPrDefault/>
   </w:docDefaults>
-  <w:latentStyles w:count="260" w:defQFormat="0" w:defUnhideWhenUsed="1" w:defSemiHidden="1" w:defUIPriority="99" w:defLockedState="0">
-    <w:lsdException w:qFormat="1" w:unhideWhenUsed="0" w:uiPriority="0" w:semiHidden="0" w:name="Normal"/>
-    <w:lsdException w:qFormat="1" w:unhideWhenUsed="0" w:uiPriority="9" w:semiHidden="0" w:name="heading 1"/>
-    <w:lsdException w:qFormat="1" w:uiPriority="9" w:semiHidden="0" w:name="heading 2"/>
-    <w:lsdException w:qFormat="1" w:uiPriority="9" w:semiHidden="0" w:name="heading 3"/>
-    <w:lsdException w:qFormat="1" w:uiPriority="9" w:semiHidden="0" w:name="heading 4"/>
-    <w:lsdException w:qFormat="1" w:uiPriority="9" w:name="heading 5"/>
-    <w:lsdException w:qFormat="1" w:uiPriority="9" w:name="heading 6"/>
-    <w:lsdException w:qFormat="1" w:uiPriority="9" w:name="heading 7"/>
-    <w:lsdException w:qFormat="1" w:uiPriority="9" w:name="heading 8"/>
-    <w:lsdException w:qFormat="1" w:uiPriority="9" w:name="heading 9"/>
-    <w:lsdException w:uiPriority="99" w:name="index 1"/>
-    <w:lsdException w:uiPriority="99" w:name="index 2"/>
-    <w:lsdException w:uiPriority="99" w:name="index 3"/>
-    <w:lsdException w:uiPriority="99" w:name="index 4"/>
-    <w:lsdException w:uiPriority="99" w:name="index 5"/>
-    <w:lsdException w:uiPriority="99" w:name="index 6"/>
-    <w:lsdException w:uiPriority="99" w:name="index 7"/>
-    <w:lsdException w:uiPriority="99" w:name="index 8"/>
-    <w:lsdException w:uiPriority="99" w:name="index 9"/>
-    <w:lsdException w:uiPriority="39" w:name="toc 1"/>
-    <w:lsdException w:uiPriority="39" w:name="toc 2"/>
-    <w:lsdException w:uiPriority="39" w:name="toc 3"/>
-    <w:lsdException w:uiPriority="39" w:name="toc 4"/>
-    <w:lsdException w:uiPriority="39" w:name="toc 5"/>
-    <w:lsdException w:uiPriority="39" w:name="toc 6"/>
-    <w:lsdException w:uiPriority="39" w:name="toc 7"/>
-    <w:lsdException w:uiPriority="39" w:name="toc 8"/>
-    <w:lsdException w:uiPriority="39" w:name="toc 9"/>
-    <w:lsdException w:uiPriority="99" w:name="Normal Indent"/>
-    <w:lsdException w:uiPriority="99" w:name="footnote text"/>
-    <w:lsdException w:uiPriority="99" w:name="annotation text"/>
-    <w:lsdException w:uiPriority="99" w:name="header"/>
-    <w:lsdException w:uiPriority="99" w:name="footer"/>
-    <w:lsdException w:uiPriority="99" w:name="index heading"/>
-    <w:lsdException w:qFormat="1" w:uiPriority="35" w:name="caption"/>
-    <w:lsdException w:uiPriority="99" w:name="table of figures"/>
-    <w:lsdException w:uiPriority="99" w:name="envelope address"/>
-    <w:lsdException w:uiPriority="99" w:name="envelope return"/>
-    <w:lsdException w:uiPriority="99" w:name="footnote reference"/>
-    <w:lsdException w:uiPriority="99" w:name="annotation reference"/>
-    <w:lsdException w:uiPriority="99" w:name="line number"/>
-    <w:lsdException w:uiPriority="99" w:name="page number"/>
-    <w:lsdException w:uiPriority="99" w:name="endnote reference"/>
-    <w:lsdException w:uiPriority="99" w:name="endnote text"/>
-    <w:lsdException w:uiPriority="99" w:name="table of authorities"/>
-    <w:lsdException w:uiPriority="99" w:name="macro"/>
-    <w:lsdException w:uiPriority="99" w:name="toa heading"/>
-    <w:lsdException w:uiPriority="99" w:name="List"/>
-    <w:lsdException w:uiPriority="99" w:name="List Bullet"/>
-    <w:lsdException w:uiPriority="99" w:name="List Number"/>
-    <w:lsdException w:uiPriority="99" w:name="List 2"/>
-    <w:lsdException w:uiPriority="99" w:name="List 3"/>
-    <w:lsdException w:uiPriority="99" w:name="List 4"/>
-    <w:lsdException w:uiPriority="99" w:name="List 5"/>
-    <w:lsdException w:uiPriority="99" w:name="List Bullet 2"/>
-    <w:lsdException w:uiPriority="99" w:name="List Bullet 3"/>
-    <w:lsdException w:uiPriority="99" w:name="List Bullet 4"/>
-    <w:lsdException w:uiPriority="99" w:name="List Bullet 5"/>
-    <w:lsdException w:uiPriority="99" w:name="List Number 2"/>
-    <w:lsdException w:uiPriority="99" w:name="List Number 3"/>
-    <w:lsdException w:uiPriority="99" w:name="List Number 4"/>
-    <w:lsdException w:uiPriority="99" w:name="List Number 5"/>
-    <w:lsdException w:qFormat="1" w:unhideWhenUsed="0" w:uiPriority="10" w:semiHidden="0" w:name="Title"/>
-    <w:lsdException w:uiPriority="99" w:name="Closing"/>
-    <w:lsdException w:uiPriority="99" w:name="Signature"/>
-    <w:lsdException w:uiPriority="1" w:semiHidden="0" w:name="Default Paragraph Font"/>
-    <w:lsdException w:uiPriority="99" w:name="Body Text"/>
-    <w:lsdException w:uiPriority="99" w:name="Body Text Indent"/>
-    <w:lsdException w:uiPriority="99" w:name="List Continue"/>
-    <w:lsdException w:uiPriority="99" w:name="List Continue 2"/>
-    <w:lsdException w:uiPriority="99" w:name="List Continue 3"/>
-    <w:lsdException w:uiPriority="99" w:name="List Continue 4"/>
-    <w:lsdException w:uiPriority="99" w:name="List Continue 5"/>
-    <w:lsdException w:uiPriority="99" w:name="Message Header"/>
-    <w:lsdException w:qFormat="1" w:unhideWhenUsed="0" w:uiPriority="11" w:semiHidden="0" w:name="Subtitle"/>
-    <w:lsdException w:uiPriority="99" w:name="Salutation"/>
-    <w:lsdException w:uiPriority="99" w:name="Date"/>
-    <w:lsdException w:uiPriority="99" w:name="Body Text First Indent"/>
-    <w:lsdException w:uiPriority="99" w:name="Body Text First Indent 2"/>
-    <w:lsdException w:uiPriority="99" w:name="Note Heading"/>
-    <w:lsdException w:uiPriority="99" w:name="Body Text 2"/>
-    <w:lsdException w:uiPriority="99" w:name="Body Text 3"/>
-    <w:lsdException w:uiPriority="99" w:name="Body Text Indent 2"/>
-    <w:lsdException w:uiPriority="99" w:name="Body Text Indent 3"/>
-    <w:lsdException w:uiPriority="99" w:name="Block Text"/>
-    <w:lsdException w:uiPriority="99" w:name="Hyperlink"/>
-    <w:lsdException w:uiPriority="99" w:name="FollowedHyperlink"/>
-    <w:lsdException w:qFormat="1" w:unhideWhenUsed="0" w:uiPriority="22" w:semiHidden="0" w:name="Strong"/>
-    <w:lsdException w:qFormat="1" w:unhideWhenUsed="0" w:uiPriority="20" w:semiHidden="0" w:name="Emphasis"/>
-    <w:lsdException w:uiPriority="99" w:name="Document Map"/>
-    <w:lsdException w:uiPriority="99" w:name="Plain Text"/>
-    <w:lsdException w:uiPriority="99" w:name="E-mail Signature"/>
-    <w:lsdException w:uiPriority="99" w:name="Normal (Web)"/>
-    <w:lsdException w:uiPriority="99" w:name="HTML Acronym"/>
-    <w:lsdException w:uiPriority="99" w:name="HTML Address"/>
-    <w:lsdException w:uiPriority="99" w:name="HTML Cite"/>
-    <w:lsdException w:uiPriority="99" w:name="HTML Code"/>
-    <w:lsdException w:uiPriority="99" w:name="HTML Definition"/>
-    <w:lsdException w:uiPriority="99" w:name="HTML Keyboard"/>
-    <w:lsdException w:uiPriority="99" w:name="HTML Preformatted"/>
-    <w:lsdException w:uiPriority="99" w:name="HTML Sample"/>
-    <w:lsdException w:uiPriority="99" w:name="HTML Typewriter"/>
-    <w:lsdException w:uiPriority="99" w:name="HTML Variable"/>
-    <w:lsdException w:uiPriority="99" w:name="Normal Table"/>
-    <w:lsdException w:uiPriority="99" w:name="annotation subject"/>
-    <w:lsdException w:uiPriority="99" w:name="Table Simple 1"/>
-    <w:lsdException w:uiPriority="99" w:name="Table Simple 2"/>
-    <w:lsdException w:uiPriority="99" w:name="Table Simple 3"/>
-    <w:lsdException w:uiPriority="99" w:name="Table Classic 1"/>
-    <w:lsdException w:uiPriority="99" w:name="Table Classic 2"/>
-    <w:lsdException w:uiPriority="99" w:name="Table Classic 3"/>
-    <w:lsdException w:uiPriority="99" w:name="Table Classic 4"/>
-    <w:lsdException w:uiPriority="99" w:name="Table Colorful 1"/>
-    <w:lsdException w:uiPriority="99" w:name="Table Colorful 2"/>
-    <w:lsdException w:uiPriority="99" w:name="Table Colorful 3"/>
-    <w:lsdException w:uiPriority="99" w:name="Table Columns 1"/>
-    <w:lsdException w:uiPriority="99" w:name="Table Columns 2"/>
-    <w:lsdException w:uiPriority="99" w:name="Table Columns 3"/>
-    <w:lsdException w:uiPriority="99" w:name="Table Columns 4"/>
-    <w:lsdException w:uiPriority="99" w:name="Table Columns 5"/>
-    <w:lsdException w:uiPriority="99" w:name="Table Grid 1"/>
-    <w:lsdException w:uiPriority="99" w:name="Table Grid 2"/>
-    <w:lsdException w:uiPriority="99" w:name="Table Grid 3"/>
-    <w:lsdException w:uiPriority="99" w:name="Table Grid 4"/>
-    <w:lsdException w:uiPriority="99" w:name="Table Grid 5"/>
-    <w:lsdException w:uiPriority="99" w:name="Table Grid 6"/>
-    <w:lsdException w:uiPriority="99" w:name="Table Grid 7"/>
-    <w:lsdException w:uiPriority="99" w:name="Table Grid 8"/>
-    <w:lsdException w:uiPriority="99" w:name="Table List 1"/>
-    <w:lsdException w:uiPriority="99" w:name="Table List 2"/>
-    <w:lsdException w:uiPriority="99" w:name="Table List 3"/>
-    <w:lsdException w:uiPriority="99" w:name="Table List 4"/>
-    <w:lsdException w:uiPriority="99" w:name="Table List 5"/>
-    <w:lsdException w:uiPriority="99" w:name="Table List 6"/>
-    <w:lsdException w:uiPriority="99" w:name="Table List 7"/>
-    <w:lsdException w:uiPriority="99" w:name="Table List 8"/>
-    <w:lsdException w:uiPriority="99" w:name="Table 3D effects 1"/>
-    <w:lsdException w:uiPriority="99" w:name="Table 3D effects 2"/>
-    <w:lsdException w:uiPriority="99" w:name="Table 3D effects 3"/>
-    <w:lsdException w:uiPriority="99" w:name="Table Contemporary"/>
-    <w:lsdException w:uiPriority="99" w:name="Table Elegant"/>
-    <w:lsdException w:uiPriority="99" w:name="Table Professional"/>
-    <w:lsdException w:uiPriority="99" w:name="Table Subtle 1"/>
-    <w:lsdException w:uiPriority="99" w:name="Table Subtle 2"/>
-    <w:lsdException w:uiPriority="99" w:name="Table Web 1"/>
-    <w:lsdException w:uiPriority="99" w:name="Table Web 2"/>
-    <w:lsdException w:uiPriority="99" w:name="Table Web 3"/>
-    <w:lsdException w:uiPriority="99" w:name="Balloon Text"/>
-    <w:lsdException w:unhideWhenUsed="0" w:uiPriority="39" w:semiHidden="0" w:name="Table Grid"/>
-    <w:lsdException w:uiPriority="99" w:name="Table Theme"/>
-    <w:lsdException w:unhideWhenUsed="0" w:uiPriority="60" w:semiHidden="0" w:name="Light Shading"/>
-    <w:lsdException w:unhideWhenUsed="0" w:uiPriority="61" w:semiHidden="0" w:name="Light List"/>
-    <w:lsdException w:unhideWhenUsed="0" w:uiPriority="62" w:semiHidden="0" w:name="Light Grid"/>
-    <w:lsdException w:unhideWhenUsed="0" w:uiPriority="63" w:semiHidden="0" w:name="Medium Shading 1"/>
-    <w:lsdException w:unhideWhenUsed="0" w:uiPriority="64" w:semiHidden="0" w:name="Medium Shading 2"/>
-    <w:lsdException w:unhideWhenUsed="0" w:uiPriority="65" w:semiHidden="0" w:name="Medium List 1"/>
-    <w:lsdException w:unhideWhenUsed="0" w:uiPriority="66" w:semiHidden="0" w:name="Medium List 2"/>
-    <w:lsdException w:unhideWhenUsed="0" w:uiPriority="67" w:semiHidden="0" w:name="Medium Grid 1"/>
-    <w:lsdException w:unhideWhenUsed="0" w:uiPriority="68" w:semiHidden="0" w:name="Medium Grid 2"/>
-    <w:lsdException w:unhideWhenUsed="0" w:uiPriority="69" w:semiHidden="0" w:name="Medium Grid 3"/>
-    <w:lsdException w:unhideWhenUsed="0" w:uiPriority="70" w:semiHidden="0" w:name="Dark List"/>
-    <w:lsdException w:unhideWhenUsed="0" w:uiPriority="71" w:semiHidden="0" w:name="Colorful Shading"/>
-    <w:lsdException w:unhideWhenUsed="0" w:uiPriority="72" w:semiHidden="0" w:name="Colorful List"/>
-    <w:lsdException w:unhideWhenUsed="0" w:uiPriority="73" w:semiHidden="0" w:name="Colorful Grid"/>
-    <w:lsdException w:unhideWhenUsed="0" w:uiPriority="60" w:semiHidden="0" w:name="Light Shading Accent 1"/>
-    <w:lsdException w:unhideWhenUsed="0" w:uiPriority="61" w:semiHidden="0" w:name="Light List Accent 1"/>
-    <w:lsdException w:unhideWhenUsed="0" w:uiPriority="62" w:semiHidden="0" w:name="Light Grid Accent 1"/>
-    <w:lsdException w:unhideWhenUsed="0" w:uiPriority="63" w:semiHidden="0" w:name="Medium Shading 1 Accent 1"/>
-    <w:lsdException w:unhideWhenUsed="0" w:uiPriority="64" w:semiHidden="0" w:name="Medium Shading 2 Accent 1"/>
-    <w:lsdException w:unhideWhenUsed="0" w:uiPriority="65" w:semiHidden="0" w:name="Medium List 1 Accent 1"/>
-    <w:lsdException w:qFormat="1" w:unhideWhenUsed="0" w:uiPriority="34" w:semiHidden="0" w:name="List Paragraph"/>
-    <w:lsdException w:qFormat="1" w:unhideWhenUsed="0" w:uiPriority="29" w:semiHidden="0" w:name="Quote"/>
-    <w:lsdException w:qFormat="1" w:unhideWhenUsed="0" w:uiPriority="30" w:semiHidden="0" w:name="Intense Quote"/>
-    <w:lsdException w:unhideWhenUsed="0" w:uiPriority="66" w:semiHidden="0" w:name="Medium List 2 Accent 1"/>
-    <w:lsdException w:unhideWhenUsed="0" w:uiPriority="67" w:semiHidden="0" w:name="Medium Grid 1 Accent 1"/>
-    <w:lsdException w:unhideWhenUsed="0" w:uiPriority="68" w:semiHidden="0" w:name="Medium Grid 2 Accent 1"/>
-    <w:lsdException w:unhideWhenUsed="0" w:uiPriority="69" w:semiHidden="0" w:name="Medium Grid 3 Accent 1"/>
-    <w:lsdException w:unhideWhenUsed="0" w:uiPriority="70" w:semiHidden="0" w:name="Dark List Accent 1"/>
-    <w:lsdException w:unhideWhenUsed="0" w:uiPriority="71" w:semiHidden="0" w:name="Colorful Shading Accent 1"/>
-    <w:lsdException w:unhideWhenUsed="0" w:uiPriority="72" w:semiHidden="0" w:name="Colorful List Accent 1"/>
-    <w:lsdException w:unhideWhenUsed="0" w:uiPriority="73" w:semiHidden="0" w:name="Colorful Grid Accent 1"/>
-    <w:lsdException w:unhideWhenUsed="0" w:uiPriority="60" w:semiHidden="0" w:name="Light Shading Accent 2"/>
-    <w:lsdException w:unhideWhenUsed="0" w:uiPriority="61" w:semiHidden="0" w:name="Light List Accent 2"/>
-    <w:lsdException w:unhideWhenUsed="0" w:uiPriority="62" w:semiHidden="0" w:name="Light Grid Accent 2"/>
-    <w:lsdException w:unhideWhenUsed="0" w:uiPriority="63" w:semiHidden="0" w:name="Medium Shading 1 Accent 2"/>
-    <w:lsdException w:unhideWhenUsed="0" w:uiPriority="64" w:semiHidden="0" w:name="Medium Shading 2 Accent 2"/>
-    <w:lsdException w:unhideWhenUsed="0" w:uiPriority="65" w:semiHidden="0" w:name="Medium List 1 Accent 2"/>
-    <w:lsdException w:unhideWhenUsed="0" w:uiPriority="66" w:semiHidden="0" w:name="Medium List 2 Accent 2"/>
-    <w:lsdException w:unhideWhenUsed="0" w:uiPriority="67" w:semiHidden="0" w:name="Medium Grid 1 Accent 2"/>
-    <w:lsdException w:unhideWhenUsed="0" w:uiPriority="68" w:semiHidden="0" w:name="Medium Grid 2 Accent 2"/>
-    <w:lsdException w:unhideWhenUsed="0" w:uiPriority="69" w:semiHidden="0" w:name="Medium Grid 3 Accent 2"/>
-    <w:lsdException w:unhideWhenUsed="0" w:uiPriority="70" w:semiHidden="0" w:name="Dark List Accent 2"/>
-    <w:lsdException w:unhideWhenUsed="0" w:uiPriority="71" w:semiHidden="0" w:name="Colorful Shading Accent 2"/>
-    <w:lsdException w:unhideWhenUsed="0" w:uiPriority="72" w:semiHidden="0" w:name="Colorful List Accent 2"/>
-    <w:lsdException w:unhideWhenUsed="0" w:uiPriority="73" w:semiHidden="0" w:name="Colorful Grid Accent 2"/>
-    <w:lsdException w:unhideWhenUsed="0" w:uiPriority="60" w:semiHidden="0" w:name="Light Shading Accent 3"/>
-    <w:lsdException w:unhideWhenUsed="0" w:uiPriority="61" w:semiHidden="0" w:name="Light List Accent 3"/>
-    <w:lsdException w:unhideWhenUsed="0" w:uiPriority="62" w:semiHidden="0" w:name="Light Grid Accent 3"/>
-    <w:lsdException w:unhideWhenUsed="0" w:uiPriority="63" w:semiHidden="0" w:name="Medium Shading 1 Accent 3"/>
-    <w:lsdException w:unhideWhenUsed="0" w:uiPriority="64" w:semiHidden="0" w:name="Medium Shading 2 Accent 3"/>
-    <w:lsdException w:unhideWhenUsed="0" w:uiPriority="65" w:semiHidden="0" w:name="Medium List 1 Accent 3"/>
-    <w:lsdException w:unhideWhenUsed="0" w:uiPriority="66" w:semiHidden="0" w:name="Medium List 2 Accent 3"/>
-    <w:lsdException w:unhideWhenUsed="0" w:uiPriority="67" w:semiHidden="0" w:name="Medium Grid 1 Accent 3"/>
-    <w:lsdException w:unhideWhenUsed="0" w:uiPriority="68" w:semiHidden="0" w:name="Medium Grid 2 Accent 3"/>
-    <w:lsdException w:unhideWhenUsed="0" w:uiPriority="69" w:semiHidden="0" w:name="Medium Grid 3 Accent 3"/>
-    <w:lsdException w:unhideWhenUsed="0" w:uiPriority="70" w:semiHidden="0" w:name="Dark List Accent 3"/>
-    <w:lsdException w:unhideWhenUsed="0" w:uiPriority="71" w:semiHidden="0" w:name="Colorful Shading Accent 3"/>
-    <w:lsdException w:unhideWhenUsed="0" w:uiPriority="72" w:semiHidden="0" w:name="Colorful List Accent 3"/>
-    <w:lsdException w:unhideWhenUsed="0" w:uiPriority="73" w:semiHidden="0" w:name="Colorful Grid Accent 3"/>
-    <w:lsdException w:unhideWhenUsed="0" w:uiPriority="60" w:semiHidden="0" w:name="Light Shading Accent 4"/>
-    <w:lsdException w:unhideWhenUsed="0" w:uiPriority="61" w:semiHidden="0" w:name="Light List Accent 4"/>
-    <w:lsdException w:unhideWhenUsed="0" w:uiPriority="62" w:semiHidden="0" w:name="Light Grid Accent 4"/>
-    <w:lsdException w:unhideWhenUsed="0" w:uiPriority="63" w:semiHidden="0" w:name="Medium Shading 1 Accent 4"/>
-    <w:lsdException w:unhideWhenUsed="0" w:uiPriority="64" w:semiHidden="0" w:name="Medium Shading 2 Accent 4"/>
-    <w:lsdException w:unhideWhenUsed="0" w:uiPriority="65" w:semiHidden="0" w:name="Medium List 1 Accent 4"/>
-    <w:lsdException w:unhideWhenUsed="0" w:uiPriority="66" w:semiHidden="0" w:name="Medium List 2 Accent 4"/>
-    <w:lsdException w:unhideWhenUsed="0" w:uiPriority="67" w:semiHidden="0" w:name="Medium Grid 1 Accent 4"/>
-    <w:lsdException w:unhideWhenUsed="0" w:uiPriority="68" w:semiHidden="0" w:name="Medium Grid 2 Accent 4"/>
-    <w:lsdException w:unhideWhenUsed="0" w:uiPriority="69" w:semiHidden="0" w:name="Medium Grid 3 Accent 4"/>
-    <w:lsdException w:unhideWhenUsed="0" w:uiPriority="70" w:semiHidden="0" w:name="Dark List Accent 4"/>
-    <w:lsdException w:unhideWhenUsed="0" w:uiPriority="71" w:semiHidden="0" w:name="Colorful Shading Accent 4"/>
-    <w:lsdException w:unhideWhenUsed="0" w:uiPriority="72" w:semiHidden="0" w:name="Colorful List Accent 4"/>
-    <w:lsdException w:unhideWhenUsed="0" w:uiPriority="73" w:semiHidden="0" w:name="Colorful Grid Accent 4"/>
-    <w:lsdException w:unhideWhenUsed="0" w:uiPriority="60" w:semiHidden="0" w:name="Light Shading Accent 5"/>
-    <w:lsdException w:unhideWhenUsed="0" w:uiPriority="61" w:semiHidden="0" w:name="Light List Accent 5"/>
-    <w:lsdException w:unhideWhenUsed="0" w:uiPriority="62" w:semiHidden="0" w:name="Light Grid Accent 5"/>
-    <w:lsdException w:unhideWhenUsed="0" w:uiPriority="63" w:semiHidden="0" w:name="Medium Shading 1 Accent 5"/>
-    <w:lsdException w:unhideWhenUsed="0" w:uiPriority="64" w:semiHidden="0" w:name="Medium Shading 2 Accent 5"/>
-    <w:lsdException w:unhideWhenUsed="0" w:uiPriority="65" w:semiHidden="0" w:name="Medium List 1 Accent 5"/>
-    <w:lsdException w:unhideWhenUsed="0" w:uiPriority="66" w:semiHidden="0" w:name="Medium List 2 Accent 5"/>
-    <w:lsdException w:unhideWhenUsed="0" w:uiPriority="67" w:semiHidden="0" w:name="Medium Grid 1 Accent 5"/>
-    <w:lsdException w:unhideWhenUsed="0" w:uiPriority="68" w:semiHidden="0" w:name="Medium Grid 2 Accent 5"/>
-    <w:lsdException w:unhideWhenUsed="0" w:uiPriority="69" w:semiHidden="0" w:name="Medium Grid 3 Accent 5"/>
-    <w:lsdException w:unhideWhenUsed="0" w:uiPriority="70" w:semiHidden="0" w:name="Dark List Accent 5"/>
-    <w:lsdException w:unhideWhenUsed="0" w:uiPriority="71" w:semiHidden="0" w:name="Colorful Shading Accent 5"/>
-    <w:lsdException w:unhideWhenUsed="0" w:uiPriority="72" w:semiHidden="0" w:name="Colorful List Accent 5"/>
-    <w:lsdException w:unhideWhenUsed="0" w:uiPriority="73" w:semiHidden="0" w:name="Colorful Grid Accent 5"/>
-    <w:lsdException w:unhideWhenUsed="0" w:uiPriority="60" w:semiHidden="0" w:name="Light Shading Accent 6"/>
-    <w:lsdException w:unhideWhenUsed="0" w:uiPriority="61" w:semiHidden="0" w:name="Light List Accent 6"/>
-    <w:lsdException w:unhideWhenUsed="0" w:uiPriority="62" w:semiHidden="0" w:name="Light Grid Accent 6"/>
-    <w:lsdException w:unhideWhenUsed="0" w:uiPriority="63" w:semiHidden="0" w:name="Medium Shading 1 Accent 6"/>
-    <w:lsdException w:unhideWhenUsed="0" w:uiPriority="64" w:semiHidden="0" w:name="Medium Shading 2 Accent 6"/>
-    <w:lsdException w:unhideWhenUsed="0" w:uiPriority="65" w:semiHidden="0" w:name="Medium List 1 Accent 6"/>
-    <w:lsdException w:unhideWhenUsed="0" w:uiPriority="66" w:semiHidden="0" w:name="Medium List 2 Accent 6"/>
-    <w:lsdException w:unhideWhenUsed="0" w:uiPriority="67" w:semiHidden="0" w:name="Medium Grid 1 Accent 6"/>
-    <w:lsdException w:unhideWhenUsed="0" w:uiPriority="68" w:semiHidden="0" w:name="Medium Grid 2 Accent 6"/>
-    <w:lsdException w:unhideWhenUsed="0" w:uiPriority="69" w:semiHidden="0" w:name="Medium Grid 3 Accent 6"/>
-    <w:lsdException w:unhideWhenUsed="0" w:uiPriority="70" w:semiHidden="0" w:name="Dark List Accent 6"/>
-    <w:lsdException w:unhideWhenUsed="0" w:uiPriority="71" w:semiHidden="0" w:name="Colorful Shading Accent 6"/>
-    <w:lsdException w:unhideWhenUsed="0" w:uiPriority="72" w:semiHidden="0" w:name="Colorful List Accent 6"/>
-    <w:lsdException w:unhideWhenUsed="0" w:uiPriority="73" w:semiHidden="0" w:name="Colorful Grid Accent 6"/>
+  <w:latentStyles w:defLockedState="0" w:defUIPriority="99" w:defSemiHidden="0" w:defUnhideWhenUsed="0" w:defQFormat="0" w:count="376">
+    <w:lsdException w:name="Normal" w:uiPriority="0" w:qFormat="1"/>
+    <w:lsdException w:name="heading 1" w:uiPriority="9" w:qFormat="1"/>
+    <w:lsdException w:name="heading 2" w:uiPriority="9" w:unhideWhenUsed="1" w:qFormat="1"/>
+    <w:lsdException w:name="heading 3" w:uiPriority="9" w:unhideWhenUsed="1" w:qFormat="1"/>
+    <w:lsdException w:name="heading 4" w:uiPriority="9" w:unhideWhenUsed="1" w:qFormat="1"/>
+    <w:lsdException w:name="heading 5" w:semiHidden="1" w:uiPriority="9" w:unhideWhenUsed="1" w:qFormat="1"/>
+    <w:lsdException w:name="heading 6" w:semiHidden="1" w:uiPriority="9" w:unhideWhenUsed="1" w:qFormat="1"/>
+    <w:lsdException w:name="heading 7" w:semiHidden="1" w:uiPriority="9" w:unhideWhenUsed="1" w:qFormat="1"/>
+    <w:lsdException w:name="heading 8" w:semiHidden="1" w:uiPriority="9" w:unhideWhenUsed="1" w:qFormat="1"/>
+    <w:lsdException w:name="heading 9" w:semiHidden="1" w:uiPriority="9" w:unhideWhenUsed="1" w:qFormat="1"/>
+    <w:lsdException w:name="index 1" w:semiHidden="1" w:unhideWhenUsed="1"/>
+    <w:lsdException w:name="index 2" w:semiHidden="1" w:unhideWhenUsed="1"/>
+    <w:lsdException w:name="index 3" w:semiHidden="1" w:unhideWhenUsed="1"/>
+    <w:lsdException w:name="index 4" w:semiHidden="1" w:unhideWhenUsed="1"/>
+    <w:lsdException w:name="index 5" w:semiHidden="1" w:unhideWhenUsed="1"/>
+    <w:lsdException w:name="index 6" w:semiHidden="1" w:unhideWhenUsed="1"/>
+    <w:lsdException w:name="index 7" w:semiHidden="1" w:unhideWhenUsed="1"/>
+    <w:lsdException w:name="index 8" w:semiHidden="1" w:unhideWhenUsed="1"/>
+    <w:lsdException w:name="index 9" w:semiHidden="1" w:unhideWhenUsed="1"/>
+    <w:lsdException w:name="toc 1" w:semiHidden="1" w:uiPriority="39" w:unhideWhenUsed="1"/>
+    <w:lsdException w:name="toc 2" w:semiHidden="1" w:uiPriority="39" w:unhideWhenUsed="1"/>
+    <w:lsdException w:name="toc 3" w:semiHidden="1" w:uiPriority="39" w:unhideWhenUsed="1"/>
+    <w:lsdException w:name="toc 4" w:semiHidden="1" w:uiPriority="39" w:unhideWhenUsed="1"/>
+    <w:lsdException w:name="toc 5" w:semiHidden="1" w:uiPriority="39" w:unhideWhenUsed="1"/>
+    <w:lsdException w:name="toc 6" w:semiHidden="1" w:uiPriority="39" w:unhideWhenUsed="1"/>
+    <w:lsdException w:name="toc 7" w:semiHidden="1" w:uiPriority="39" w:unhideWhenUsed="1"/>
+    <w:lsdException w:name="toc 8" w:semiHidden="1" w:uiPriority="39" w:unhideWhenUsed="1"/>
+    <w:lsdException w:name="toc 9" w:semiHidden="1" w:uiPriority="39" w:unhideWhenUsed="1"/>
+    <w:lsdException w:name="Normal Indent" w:semiHidden="1" w:unhideWhenUsed="1"/>
+    <w:lsdException w:name="footnote text" w:semiHidden="1" w:unhideWhenUsed="1"/>
+    <w:lsdException w:name="annotation text" w:semiHidden="1" w:unhideWhenUsed="1"/>
+    <w:lsdException w:name="header" w:semiHidden="1" w:unhideWhenUsed="1"/>
+    <w:lsdException w:name="footer" w:semiHidden="1" w:unhideWhenUsed="1"/>
+    <w:lsdException w:name="index heading" w:semiHidden="1" w:unhideWhenUsed="1"/>
+    <w:lsdException w:name="caption" w:semiHidden="1" w:uiPriority="35" w:unhideWhenUsed="1" w:qFormat="1"/>
+    <w:lsdException w:name="table of figures" w:semiHidden="1" w:unhideWhenUsed="1"/>
+    <w:lsdException w:name="envelope address" w:semiHidden="1" w:unhideWhenUsed="1"/>
+    <w:lsdException w:name="envelope return" w:semiHidden="1" w:unhideWhenUsed="1"/>
+    <w:lsdException w:name="footnote reference" w:semiHidden="1" w:unhideWhenUsed="1"/>
+    <w:lsdException w:name="annotation reference" w:semiHidden="1" w:unhideWhenUsed="1"/>
+    <w:lsdException w:name="line number" w:semiHidden="1" w:unhideWhenUsed="1"/>
+    <w:lsdException w:name="page number" w:semiHidden="1" w:unhideWhenUsed="1"/>
+    <w:lsdException w:name="endnote reference" w:semiHidden="1" w:unhideWhenUsed="1"/>
+    <w:lsdException w:name="endnote text" w:semiHidden="1" w:unhideWhenUsed="1"/>
+    <w:lsdException w:name="table of authorities" w:semiHidden="1" w:unhideWhenUsed="1"/>
+    <w:lsdException w:name="macro" w:semiHidden="1" w:unhideWhenUsed="1"/>
+    <w:lsdException w:name="toa heading" w:semiHidden="1" w:unhideWhenUsed="1"/>
+    <w:lsdException w:name="List" w:semiHidden="1" w:unhideWhenUsed="1"/>
+    <w:lsdException w:name="List Bullet" w:semiHidden="1" w:unhideWhenUsed="1"/>
+    <w:lsdException w:name="List Number" w:semiHidden="1" w:unhideWhenUsed="1"/>
+    <w:lsdException w:name="List 2" w:semiHidden="1" w:unhideWhenUsed="1"/>
+    <w:lsdException w:name="List 3" w:semiHidden="1" w:unhideWhenUsed="1"/>
+    <w:lsdException w:name="List 4" w:semiHidden="1" w:unhideWhenUsed="1"/>
+    <w:lsdException w:name="List 5" w:semiHidden="1" w:unhideWhenUsed="1"/>
+    <w:lsdException w:name="List Bullet 2" w:semiHidden="1" w:unhideWhenUsed="1"/>
+    <w:lsdException w:name="List Bullet 3" w:semiHidden="1" w:unhideWhenUsed="1"/>
+    <w:lsdException w:name="List Bullet 4" w:semiHidden="1" w:unhideWhenUsed="1"/>
+    <w:lsdException w:name="List Bullet 5" w:semiHidden="1" w:unhideWhenUsed="1"/>
+    <w:lsdException w:name="List Number 2" w:semiHidden="1" w:unhideWhenUsed="1"/>
+    <w:lsdException w:name="List Number 3" w:semiHidden="1" w:unhideWhenUsed="1"/>
+    <w:lsdException w:name="List Number 4" w:semiHidden="1" w:unhideWhenUsed="1"/>
+    <w:lsdException w:name="List Number 5" w:semiHidden="1" w:unhideWhenUsed="1"/>
+    <w:lsdException w:name="Title" w:uiPriority="10" w:qFormat="1"/>
+    <w:lsdException w:name="Closing" w:semiHidden="1" w:unhideWhenUsed="1"/>
+    <w:lsdException w:name="Signature" w:semiHidden="1" w:unhideWhenUsed="1"/>
+    <w:lsdException w:name="Default Paragraph Font" w:uiPriority="1" w:unhideWhenUsed="1"/>
+    <w:lsdException w:name="Body Text" w:semiHidden="1" w:unhideWhenUsed="1"/>
+    <w:lsdException w:name="Body Text Indent" w:semiHidden="1" w:unhideWhenUsed="1"/>
+    <w:lsdException w:name="List Continue" w:semiHidden="1" w:unhideWhenUsed="1"/>
+    <w:lsdException w:name="List Continue 2" w:semiHidden="1" w:unhideWhenUsed="1"/>
+    <w:lsdException w:name="List Continue 3" w:semiHidden="1" w:unhideWhenUsed="1"/>
+    <w:lsdException w:name="List Continue 4" w:semiHidden="1" w:unhideWhenUsed="1"/>
+    <w:lsdException w:name="List Continue 5" w:semiHidden="1" w:unhideWhenUsed="1"/>
+    <w:lsdException w:name="Message Header" w:semiHidden="1" w:unhideWhenUsed="1"/>
+    <w:lsdException w:name="Subtitle" w:uiPriority="11" w:qFormat="1"/>
+    <w:lsdException w:name="Salutation" w:semiHidden="1" w:unhideWhenUsed="1"/>
+    <w:lsdException w:name="Date" w:semiHidden="1" w:unhideWhenUsed="1"/>
+    <w:lsdException w:name="Body Text First Indent" w:semiHidden="1" w:unhideWhenUsed="1"/>
+    <w:lsdException w:name="Body Text First Indent 2" w:semiHidden="1" w:unhideWhenUsed="1"/>
+    <w:lsdException w:name="Note Heading" w:semiHidden="1" w:unhideWhenUsed="1"/>
+    <w:lsdException w:name="Body Text 2" w:semiHidden="1" w:unhideWhenUsed="1"/>
+    <w:lsdException w:name="Body Text 3" w:semiHidden="1" w:unhideWhenUsed="1"/>
+    <w:lsdException w:name="Body Text Indent 2" w:semiHidden="1" w:unhideWhenUsed="1"/>
+    <w:lsdException w:name="Body Text Indent 3" w:semiHidden="1" w:unhideWhenUsed="1"/>
+    <w:lsdException w:name="Block Text" w:semiHidden="1" w:unhideWhenUsed="1"/>
+    <w:lsdException w:name="Hyperlink" w:semiHidden="1" w:unhideWhenUsed="1"/>
+    <w:lsdException w:name="FollowedHyperlink" w:semiHidden="1" w:unhideWhenUsed="1"/>
+    <w:lsdException w:name="Strong" w:uiPriority="22" w:qFormat="1"/>
+    <w:lsdException w:name="Emphasis" w:uiPriority="20" w:qFormat="1"/>
+    <w:lsdException w:name="Document Map" w:semiHidden="1" w:unhideWhenUsed="1"/>
+    <w:lsdException w:name="Plain Text" w:semiHidden="1" w:unhideWhenUsed="1"/>
+    <w:lsdException w:name="E-mail Signature" w:semiHidden="1" w:unhideWhenUsed="1"/>
+    <w:lsdException w:name="HTML Top of Form" w:semiHidden="1" w:unhideWhenUsed="1"/>
+    <w:lsdException w:name="HTML Bottom of Form" w:semiHidden="1" w:unhideWhenUsed="1"/>
+    <w:lsdException w:name="Normal (Web)" w:semiHidden="1" w:unhideWhenUsed="1"/>
+    <w:lsdException w:name="HTML Acronym" w:semiHidden="1" w:unhideWhenUsed="1"/>
+    <w:lsdException w:name="HTML Address" w:semiHidden="1" w:unhideWhenUsed="1"/>
+    <w:lsdException w:name="HTML Cite" w:semiHidden="1" w:unhideWhenUsed="1"/>
+    <w:lsdException w:name="HTML Code" w:semiHidden="1" w:unhideWhenUsed="1"/>
+    <w:lsdException w:name="HTML Definition" w:semiHidden="1" w:unhideWhenUsed="1"/>
+    <w:lsdException w:name="HTML Keyboard" w:semiHidden="1" w:unhideWhenUsed="1"/>
+    <w:lsdException w:name="HTML Preformatted" w:semiHidden="1" w:unhideWhenUsed="1"/>
+    <w:lsdException w:name="HTML Sample" w:semiHidden="1" w:unhideWhenUsed="1"/>
+    <w:lsdException w:name="HTML Typewriter" w:semiHidden="1" w:unhideWhenUsed="1"/>
+    <w:lsdException w:name="HTML Variable" w:semiHidden="1" w:unhideWhenUsed="1"/>
+    <w:lsdException w:name="Normal Table" w:semiHidden="1" w:unhideWhenUsed="1"/>
+    <w:lsdException w:name="annotation subject" w:semiHidden="1" w:unhideWhenUsed="1"/>
+    <w:lsdException w:name="No List" w:semiHidden="1" w:unhideWhenUsed="1"/>
+    <w:lsdException w:name="Outline List 1" w:semiHidden="1" w:unhideWhenUsed="1"/>
+    <w:lsdException w:name="Outline List 2" w:semiHidden="1" w:unhideWhenUsed="1"/>
+    <w:lsdException w:name="Outline List 3" w:semiHidden="1" w:unhideWhenUsed="1"/>
+    <w:lsdException w:name="Table Simple 1" w:semiHidden="1" w:unhideWhenUsed="1"/>
+    <w:lsdException w:name="Table Simple 2" w:semiHidden="1" w:unhideWhenUsed="1"/>
+    <w:lsdException w:name="Table Simple 3" w:semiHidden="1" w:unhideWhenUsed="1"/>
+    <w:lsdException w:name="Table Classic 1" w:semiHidden="1" w:unhideWhenUsed="1"/>
+    <w:lsdException w:name="Table Classic 2" w:semiHidden="1" w:unhideWhenUsed="1"/>
+    <w:lsdException w:name="Table Classic 3" w:semiHidden="1" w:unhideWhenUsed="1"/>
+    <w:lsdException w:name="Table Classic 4" w:semiHidden="1" w:unhideWhenUsed="1"/>
+    <w:lsdException w:name="Table Colorful 1" w:semiHidden="1" w:unhideWhenUsed="1"/>
+    <w:lsdException w:name="Table Colorful 2" w:semiHidden="1" w:unhideWhenUsed="1"/>
+    <w:lsdException w:name="Table Colorful 3" w:semiHidden="1" w:unhideWhenUsed="1"/>
+    <w:lsdException w:name="Table Columns 1" w:semiHidden="1" w:unhideWhenUsed="1"/>
+    <w:lsdException w:name="Table Columns 2" w:semiHidden="1" w:unhideWhenUsed="1"/>
+    <w:lsdException w:name="Table Columns 3" w:semiHidden="1" w:unhideWhenUsed="1"/>
+    <w:lsdException w:name="Table Columns 4" w:semiHidden="1" w:unhideWhenUsed="1"/>
+    <w:lsdException w:name="Table Columns 5" w:semiHidden="1" w:unhideWhenUsed="1"/>
+    <w:lsdException w:name="Table Grid 1" w:semiHidden="1" w:unhideWhenUsed="1"/>
+    <w:lsdException w:name="Table Grid 2" w:semiHidden="1" w:unhideWhenUsed="1"/>
+    <w:lsdException w:name="Table Grid 3" w:semiHidden="1" w:unhideWhenUsed="1"/>
+    <w:lsdException w:name="Table Grid 4" w:semiHidden="1" w:unhideWhenUsed="1"/>
+    <w:lsdException w:name="Table Grid 5" w:semiHidden="1" w:unhideWhenUsed="1"/>
+    <w:lsdException w:name="Table Grid 6" w:semiHidden="1" w:unhideWhenUsed="1"/>
+    <w:lsdException w:name="Table Grid 7" w:semiHidden="1" w:unhideWhenUsed="1"/>
+    <w:lsdException w:name="Table Grid 8" w:semiHidden="1" w:unhideWhenUsed="1"/>
+    <w:lsdException w:name="Table List 1" w:semiHidden="1" w:unhideWhenUsed="1"/>
+    <w:lsdException w:name="Table List 2" w:semiHidden="1" w:unhideWhenUsed="1"/>
+    <w:lsdException w:name="Table List 3" w:semiHidden="1" w:unhideWhenUsed="1"/>
+    <w:lsdException w:name="Table List 4" w:semiHidden="1" w:unhideWhenUsed="1"/>
+    <w:lsdException w:name="Table List 5" w:semiHidden="1" w:unhideWhenUsed="1"/>
+    <w:lsdException w:name="Table List 6" w:semiHidden="1" w:unhideWhenUsed="1"/>
+    <w:lsdException w:name="Table List 7" w:semiHidden="1" w:unhideWhenUsed="1"/>
+    <w:lsdException w:name="Table List 8" w:semiHidden="1" w:unhideWhenUsed="1"/>
+    <w:lsdException w:name="Table 3D effects 1" w:semiHidden="1" w:unhideWhenUsed="1"/>
+    <w:lsdException w:name="Table 3D effects 2" w:semiHidden="1" w:unhideWhenUsed="1"/>
+    <w:lsdException w:name="Table 3D effects 3" w:semiHidden="1" w:unhideWhenUsed="1"/>
+    <w:lsdException w:name="Table Contemporary" w:semiHidden="1" w:unhideWhenUsed="1"/>
+    <w:lsdException w:name="Table Elegant" w:semiHidden="1" w:unhideWhenUsed="1"/>
+    <w:lsdException w:name="Table Professional" w:semiHidden="1" w:unhideWhenUsed="1"/>
+    <w:lsdException w:name="Table Subtle 1" w:semiHidden="1" w:unhideWhenUsed="1"/>
+    <w:lsdException w:name="Table Subtle 2" w:semiHidden="1" w:unhideWhenUsed="1"/>
+    <w:lsdException w:name="Table Web 1" w:semiHidden="1" w:unhideWhenUsed="1"/>
+    <w:lsdException w:name="Table Web 2" w:semiHidden="1" w:unhideWhenUsed="1"/>
+    <w:lsdException w:name="Table Web 3" w:semiHidden="1" w:unhideWhenUsed="1"/>
+    <w:lsdException w:name="Balloon Text" w:semiHidden="1" w:unhideWhenUsed="1"/>
+    <w:lsdException w:name="Table Grid" w:uiPriority="39"/>
+    <w:lsdException w:name="Table Theme" w:semiHidden="1" w:unhideWhenUsed="1"/>
+    <w:lsdException w:name="Placeholder Text" w:semiHidden="1" w:unhideWhenUsed="1"/>
+    <w:lsdException w:name="No Spacing" w:semiHidden="1" w:unhideWhenUsed="1"/>
+    <w:lsdException w:name="Light Shading" w:uiPriority="60"/>
+    <w:lsdException w:name="Light List" w:uiPriority="61"/>
+    <w:lsdException w:name="Light Grid" w:uiPriority="62"/>
+    <w:lsdException w:name="Medium Shading 1" w:uiPriority="63"/>
+    <w:lsdException w:name="Medium Shading 2" w:uiPriority="64"/>
+    <w:lsdException w:name="Medium List 1" w:uiPriority="65"/>
+    <w:lsdException w:name="Medium List 2" w:uiPriority="66"/>
+    <w:lsdException w:name="Medium Grid 1" w:uiPriority="67"/>
+    <w:lsdException w:name="Medium Grid 2" w:uiPriority="68"/>
+    <w:lsdException w:name="Medium Grid 3" w:uiPriority="69"/>
+    <w:lsdException w:name="Dark List" w:uiPriority="70"/>
+    <w:lsdException w:name="Colorful Shading" w:uiPriority="71"/>
+    <w:lsdException w:name="Colorful List" w:uiPriority="72"/>
+    <w:lsdException w:name="Colorful Grid" w:uiPriority="73"/>
+    <w:lsdException w:name="Light Shading Accent 1" w:uiPriority="60"/>
+    <w:lsdException w:name="Light List Accent 1" w:uiPriority="61"/>
+    <w:lsdException w:name="Light Grid Accent 1" w:uiPriority="62"/>
+    <w:lsdException w:name="Medium Shading 1 Accent 1" w:uiPriority="63"/>
+    <w:lsdException w:name="Medium Shading 2 Accent 1" w:uiPriority="64"/>
+    <w:lsdException w:name="Medium List 1 Accent 1" w:uiPriority="65"/>
+    <w:lsdException w:name="Revision" w:semiHidden="1" w:unhideWhenUsed="1"/>
+    <w:lsdException w:name="List Paragraph" w:uiPriority="34" w:qFormat="1"/>
+    <w:lsdException w:name="Quote" w:uiPriority="29" w:qFormat="1"/>
+    <w:lsdException w:name="Intense Quote" w:uiPriority="30" w:qFormat="1"/>
+    <w:lsdException w:name="Medium List 2 Accent 1" w:uiPriority="66"/>
+    <w:lsdException w:name="Medium Grid 1 Accent 1" w:uiPriority="67"/>
+    <w:lsdException w:name="Medium Grid 2 Accent 1" w:uiPriority="68"/>
+    <w:lsdException w:name="Medium Grid 3 Accent 1" w:uiPriority="69"/>
+    <w:lsdException w:name="Dark List Accent 1" w:uiPriority="70"/>
+    <w:lsdException w:name="Colorful Shading Accent 1" w:uiPriority="71"/>
+    <w:lsdException w:name="Colorful List Accent 1" w:uiPriority="72"/>
+    <w:lsdException w:name="Colorful Grid Accent 1" w:uiPriority="73"/>
+    <w:lsdException w:name="Light Shading Accent 2" w:uiPriority="60"/>
+    <w:lsdException w:name="Light List Accent 2" w:uiPriority="61"/>
+    <w:lsdException w:name="Light Grid Accent 2" w:uiPriority="62"/>
+    <w:lsdException w:name="Medium Shading 1 Accent 2" w:uiPriority="63"/>
+    <w:lsdException w:name="Medium Shading 2 Accent 2" w:uiPriority="64"/>
+    <w:lsdException w:name="Medium List 1 Accent 2" w:uiPriority="65"/>
+    <w:lsdException w:name="Medium List 2 Accent 2" w:uiPriority="66"/>
+    <w:lsdException w:name="Medium Grid 1 Accent 2" w:uiPriority="67"/>
+    <w:lsdException w:name="Medium Grid 2 Accent 2" w:uiPriority="68"/>
+    <w:lsdException w:name="Medium Grid 3 Accent 2" w:uiPriority="69"/>
+    <w:lsdException w:name="Dark List Accent 2" w:uiPriority="70"/>
+    <w:lsdException w:name="Colorful Shading Accent 2" w:uiPriority="71"/>
+    <w:lsdException w:name="Colorful List Accent 2" w:uiPriority="72"/>
+    <w:lsdException w:name="Colorful Grid Accent 2" w:uiPriority="73"/>
+    <w:lsdException w:name="Light Shading Accent 3" w:uiPriority="60"/>
+    <w:lsdException w:name="Light List Accent 3" w:uiPriority="61"/>
+    <w:lsdException w:name="Light Grid Accent 3" w:uiPriority="62"/>
+    <w:lsdException w:name="Medium Shading 1 Accent 3" w:uiPriority="63"/>
+    <w:lsdException w:name="Medium Shading 2 Accent 3" w:uiPriority="64"/>
+    <w:lsdException w:name="Medium List 1 Accent 3" w:uiPriority="65"/>
+    <w:lsdException w:name="Medium List 2 Accent 3" w:uiPriority="66"/>
+    <w:lsdException w:name="Medium Grid 1 Accent 3" w:uiPriority="67"/>
+    <w:lsdException w:name="Medium Grid 2 Accent 3" w:uiPriority="68"/>
+    <w:lsdException w:name="Medium Grid 3 Accent 3" w:uiPriority="69"/>
+    <w:lsdException w:name="Dark List Accent 3" w:uiPriority="70"/>
+    <w:lsdException w:name="Colorful Shading Accent 3" w:uiPriority="71"/>
+    <w:lsdException w:name="Colorful List Accent 3" w:uiPriority="72"/>
+    <w:lsdException w:name="Colorful Grid Accent 3" w:uiPriority="73"/>
+    <w:lsdException w:name="Light Shading Accent 4" w:uiPriority="60"/>
+    <w:lsdException w:name="Light List Accent 4" w:uiPriority="61"/>
+    <w:lsdException w:name="Light Grid Accent 4" w:uiPriority="62"/>
+    <w:lsdException w:name="Medium Shading 1 Accent 4" w:uiPriority="63"/>
+    <w:lsdException w:name="Medium Shading 2 Accent 4" w:uiPriority="64"/>
+    <w:lsdException w:name="Medium List 1 Accent 4" w:uiPriority="65"/>
+    <w:lsdException w:name="Medium List 2 Accent 4" w:uiPriority="66"/>
+    <w:lsdException w:name="Medium Grid 1 Accent 4" w:uiPriority="67"/>
+    <w:lsdException w:name="Medium Grid 2 Accent 4" w:uiPriority="68"/>
+    <w:lsdException w:name="Medium Grid 3 Accent 4" w:uiPriority="69"/>
+    <w:lsdException w:name="Dark List Accent 4" w:uiPriority="70"/>
+    <w:lsdException w:name="Colorful Shading Accent 4" w:uiPriority="71"/>
+    <w:lsdException w:name="Colorful List Accent 4" w:uiPriority="72"/>
+    <w:lsdException w:name="Colorful Grid Accent 4" w:uiPriority="73"/>
+    <w:lsdException w:name="Light Shading Accent 5" w:uiPriority="60"/>
+    <w:lsdException w:name="Light List Accent 5" w:uiPriority="61"/>
+    <w:lsdException w:name="Light Grid Accent 5" w:uiPriority="62"/>
+    <w:lsdException w:name="Medium Shading 1 Accent 5" w:uiPriority="63"/>
+    <w:lsdException w:name="Medium Shading 2 Accent 5" w:uiPriority="64"/>
+    <w:lsdException w:name="Medium List 1 Accent 5" w:uiPriority="65"/>
+    <w:lsdException w:name="Medium List 2 Accent 5" w:uiPriority="66"/>
+    <w:lsdException w:name="Medium Grid 1 Accent 5" w:uiPriority="67"/>
+    <w:lsdException w:name="Medium Grid 2 Accent 5" w:uiPriority="68"/>
+    <w:lsdException w:name="Medium Grid 3 Accent 5" w:uiPriority="69"/>
+    <w:lsdException w:name="Dark List Accent 5" w:uiPriority="70"/>
+    <w:lsdException w:name="Colorful Shading Accent 5" w:uiPriority="71"/>
+    <w:lsdException w:name="Colorful List Accent 5" w:uiPriority="72"/>
+    <w:lsdException w:name="Colorful Grid Accent 5" w:uiPriority="73"/>
+    <w:lsdException w:name="Light Shading Accent 6" w:uiPriority="60"/>
+    <w:lsdException w:name="Light List Accent 6" w:uiPriority="61"/>
+    <w:lsdException w:name="Light Grid Accent 6" w:uiPriority="62"/>
+    <w:lsdException w:name="Medium Shading 1 Accent 6" w:uiPriority="63"/>
+    <w:lsdException w:name="Medium Shading 2 Accent 6" w:uiPriority="64"/>
+    <w:lsdException w:name="Medium List 1 Accent 6" w:uiPriority="65"/>
+    <w:lsdException w:name="Medium List 2 Accent 6" w:uiPriority="66"/>
+    <w:lsdException w:name="Medium Grid 1 Accent 6" w:uiPriority="67"/>
+    <w:lsdException w:name="Medium Grid 2 Accent 6" w:uiPriority="68"/>
+    <w:lsdException w:name="Medium Grid 3 Accent 6" w:uiPriority="69"/>
+    <w:lsdException w:name="Dark List Accent 6" w:uiPriority="70"/>
+    <w:lsdException w:name="Colorful Shading Accent 6" w:uiPriority="71"/>
+    <w:lsdException w:name="Colorful List Accent 6" w:uiPriority="72"/>
+    <w:lsdException w:name="Colorful Grid Accent 6" w:uiPriority="73"/>
+    <w:lsdException w:name="Subtle Emphasis" w:uiPriority="19" w:qFormat="1"/>
+    <w:lsdException w:name="Intense Emphasis" w:uiPriority="21" w:qFormat="1"/>
+    <w:lsdException w:name="Subtle Reference" w:uiPriority="31" w:qFormat="1"/>
+    <w:lsdException w:name="Intense Reference" w:uiPriority="32" w:qFormat="1"/>
+    <w:lsdException w:name="Book Title" w:uiPriority="33" w:qFormat="1"/>
+    <w:lsdException w:name="Bibliography" w:semiHidden="1" w:uiPriority="37" w:unhideWhenUsed="1"/>
+    <w:lsdException w:name="TOC Heading" w:semiHidden="1" w:uiPriority="39" w:unhideWhenUsed="1" w:qFormat="1"/>
+    <w:lsdException w:name="Plain Table 1" w:uiPriority="41"/>
+    <w:lsdException w:name="Plain Table 2" w:uiPriority="42"/>
+    <w:lsdException w:name="Plain Table 3" w:uiPriority="43"/>
+    <w:lsdException w:name="Plain Table 4" w:uiPriority="44"/>
+    <w:lsdException w:name="Plain Table 5" w:uiPriority="45"/>
+    <w:lsdException w:name="Grid Table Light" w:uiPriority="40"/>
+    <w:lsdException w:name="Grid Table 1 Light" w:uiPriority="46"/>
+    <w:lsdException w:name="Grid Table 2" w:uiPriority="47"/>
+    <w:lsdException w:name="Grid Table 3" w:uiPriority="48"/>
+    <w:lsdException w:name="Grid Table 4" w:uiPriority="49"/>
+    <w:lsdException w:name="Grid Table 5 Dark" w:uiPriority="50"/>
+    <w:lsdException w:name="Grid Table 6 Colorful" w:uiPriority="51"/>
+    <w:lsdException w:name="Grid Table 7 Colorful" w:uiPriority="52"/>
+    <w:lsdException w:name="Grid Table 1 Light Accent 1" w:uiPriority="46"/>
+    <w:lsdException w:name="Grid Table 2 Accent 1" w:uiPriority="47"/>
+    <w:lsdException w:name="Grid Table 3 Accent 1" w:uiPriority="48"/>
+    <w:lsdException w:name="Grid Table 4 Accent 1" w:uiPriority="49"/>
+    <w:lsdException w:name="Grid Table 5 Dark Accent 1" w:uiPriority="50"/>
+    <w:lsdException w:name="Grid Table 6 Colorful Accent 1" w:uiPriority="51"/>
+    <w:lsdException w:name="Grid Table 7 Colorful Accent 1" w:uiPriority="52"/>
+    <w:lsdException w:name="Grid Table 1 Light Accent 2" w:uiPriority="46"/>
+    <w:lsdException w:name="Grid Table 2 Accent 2" w:uiPriority="47"/>
+    <w:lsdException w:name="Grid Table 3 Accent 2" w:uiPriority="48"/>
+    <w:lsdException w:name="Grid Table 4 Accent 2" w:uiPriority="49"/>
+    <w:lsdException w:name="Grid Table 5 Dark Accent 2" w:uiPriority="50"/>
+    <w:lsdException w:name="Grid Table 6 Colorful Accent 2" w:uiPriority="51"/>
+    <w:lsdException w:name="Grid Table 7 Colorful Accent 2" w:uiPriority="52"/>
+    <w:lsdException w:name="Grid Table 1 Light Accent 3" w:uiPriority="46"/>
+    <w:lsdException w:name="Grid Table 2 Accent 3" w:uiPriority="47"/>
+    <w:lsdException w:name="Grid Table 3 Accent 3" w:uiPriority="48"/>
+    <w:lsdException w:name="Grid Table 4 Accent 3" w:uiPriority="49"/>
+    <w:lsdException w:name="Grid Table 5 Dark Accent 3" w:uiPriority="50"/>
+    <w:lsdException w:name="Grid Table 6 Colorful Accent 3" w:uiPriority="51"/>
+    <w:lsdException w:name="Grid Table 7 Colorful Accent 3" w:uiPriority="52"/>
+    <w:lsdException w:name="Grid Table 1 Light Accent 4" w:uiPriority="46"/>
+    <w:lsdException w:name="Grid Table 2 Accent 4" w:uiPriority="47"/>
+    <w:lsdException w:name="Grid Table 3 Accent 4" w:uiPriority="48"/>
+    <w:lsdException w:name="Grid Table 4 Accent 4" w:uiPriority="49"/>
+    <w:lsdException w:name="Grid Table 5 Dark Accent 4" w:uiPriority="50"/>
+    <w:lsdException w:name="Grid Table 6 Colorful Accent 4" w:uiPriority="51"/>
+    <w:lsdException w:name="Grid Table 7 Colorful Accent 4" w:uiPriority="52"/>
+    <w:lsdException w:name="Grid Table 1 Light Accent 5" w:uiPriority="46"/>
+    <w:lsdException w:name="Grid Table 2 Accent 5" w:uiPriority="47"/>
+    <w:lsdException w:name="Grid Table 3 Accent 5" w:uiPriority="48"/>
+    <w:lsdException w:name="Grid Table 4 Accent 5" w:uiPriority="49"/>
+    <w:lsdException w:name="Grid Table 5 Dark Accent 5" w:uiPriority="50"/>
+    <w:lsdException w:name="Grid Table 6 Colorful Accent 5" w:uiPriority="51"/>
+    <w:lsdException w:name="Grid Table 7 Colorful Accent 5" w:uiPriority="52"/>
+    <w:lsdException w:name="Grid Table 1 Light Accent 6" w:uiPriority="46"/>
+    <w:lsdException w:name="Grid Table 2 Accent 6" w:uiPriority="47"/>
+    <w:lsdException w:name="Grid Table 3 Accent 6" w:uiPriority="48"/>
+    <w:lsdException w:name="Grid Table 4 Accent 6" w:uiPriority="49"/>
+    <w:lsdException w:name="Grid Table 5 Dark Accent 6" w:uiPriority="50"/>
+    <w:lsdException w:name="Grid Table 6 Colorful Accent 6" w:uiPriority="51"/>
+    <w:lsdException w:name="Grid Table 7 Colorful Accent 6" w:uiPriority="52"/>
+    <w:lsdException w:name="List Table 1 Light" w:uiPriority="46"/>
+    <w:lsdException w:name="List Table 2" w:uiPriority="47"/>
+    <w:lsdException w:name="List Table 3" w:uiPriority="48"/>
+    <w:lsdException w:name="List Table 4" w:uiPriority="49"/>
+    <w:lsdException w:name="List Table 5 Dark" w:uiPriority="50"/>
+    <w:lsdException w:name="List Table 6 Colorful" w:uiPriority="51"/>
+    <w:lsdException w:name="List Table 7 Colorful" w:uiPriority="52"/>
+    <w:lsdException w:name="List Table 1 Light Accent 1" w:uiPriority="46"/>
+    <w:lsdException w:name="List Table 2 Accent 1" w:uiPriority="47"/>
+    <w:lsdException w:name="List Table 3 Accent 1" w:uiPriority="48"/>
+    <w:lsdException w:name="List Table 4 Accent 1" w:uiPriority="49"/>
+    <w:lsdException w:name="List Table 5 Dark Accent 1" w:uiPriority="50"/>
+    <w:lsdException w:name="List Table 6 Colorful Accent 1" w:uiPriority="51"/>
+    <w:lsdException w:name="List Table 7 Colorful Accent 1" w:uiPriority="52"/>
+    <w:lsdException w:name="List Table 1 Light Accent 2" w:uiPriority="46"/>
+    <w:lsdException w:name="List Table 2 Accent 2" w:uiPriority="47"/>
+    <w:lsdException w:name="List Table 3 Accent 2" w:uiPriority="48"/>
+    <w:lsdException w:name="List Table 4 Accent 2" w:uiPriority="49"/>
+    <w:lsdException w:name="List Table 5 Dark Accent 2" w:uiPriority="50"/>
+    <w:lsdException w:name="List Table 6 Colorful Accent 2" w:uiPriority="51"/>
+    <w:lsdException w:name="List Table 7 Colorful Accent 2" w:uiPriority="52"/>
+    <w:lsdException w:name="List Table 1 Light Accent 3" w:uiPriority="46"/>
+    <w:lsdException w:name="List Table 2 Accent 3" w:uiPriority="47"/>
+    <w:lsdException w:name="List Table 3 Accent 3" w:uiPriority="48"/>
+    <w:lsdException w:name="List Table 4 Accent 3" w:uiPriority="49"/>
+    <w:lsdException w:name="List Table 5 Dark Accent 3" w:uiPriority="50"/>
+    <w:lsdException w:name="List Table 6 Colorful Accent 3" w:uiPriority="51"/>
+    <w:lsdException w:name="List Table 7 Colorful Accent 3" w:uiPriority="52"/>
+    <w:lsdException w:name="List Table 1 Light Accent 4" w:uiPriority="46"/>
+    <w:lsdException w:name="List Table 2 Accent 4" w:uiPriority="47"/>
+    <w:lsdException w:name="List Table 3 Accent 4" w:uiPriority="48"/>
+    <w:lsdException w:name="List Table 4 Accent 4" w:uiPriority="49"/>
+    <w:lsdException w:name="List Table 5 Dark Accent 4" w:uiPriority="50"/>
+    <w:lsdException w:name="List Table 6 Colorful Accent 4" w:uiPriority="51"/>
+    <w:lsdException w:name="List Table 7 Colorful Accent 4" w:uiPriority="52"/>
+    <w:lsdException w:name="List Table 1 Light Accent 5" w:uiPriority="46"/>
+    <w:lsdException w:name="List Table 2 Accent 5" w:uiPriority="47"/>
+    <w:lsdException w:name="List Table 3 Accent 5" w:uiPriority="48"/>
+    <w:lsdException w:name="List Table 4 Accent 5" w:uiPriority="49"/>
+    <w:lsdException w:name="List Table 5 Dark Accent 5" w:uiPriority="50"/>
+    <w:lsdException w:name="List Table 6 Colorful Accent 5" w:uiPriority="51"/>
+    <w:lsdException w:name="List Table 7 Colorful Accent 5" w:uiPriority="52"/>
+    <w:lsdException w:name="List Table 1 Light Accent 6" w:uiPriority="46"/>
+    <w:lsdException w:name="List Table 2 Accent 6" w:uiPriority="47"/>
+    <w:lsdException w:name="List Table 3 Accent 6" w:uiPriority="48"/>
+    <w:lsdException w:name="List Table 4 Accent 6" w:uiPriority="49"/>
+    <w:lsdException w:name="List Table 5 Dark Accent 6" w:uiPriority="50"/>
+    <w:lsdException w:name="List Table 6 Colorful Accent 6" w:uiPriority="51"/>
+    <w:lsdException w:name="List Table 7 Colorful Accent 6" w:uiPriority="52"/>
+    <w:lsdException w:name="Mention" w:semiHidden="1" w:unhideWhenUsed="1"/>
+    <w:lsdException w:name="Smart Hyperlink" w:semiHidden="1" w:unhideWhenUsed="1"/>
+    <w:lsdException w:name="Hashtag" w:semiHidden="1" w:unhideWhenUsed="1"/>
+    <w:lsdException w:name="Unresolved Mention" w:semiHidden="1" w:unhideWhenUsed="1"/>
+    <w:lsdException w:name="Smart Link" w:semiHidden="1" w:unhideWhenUsed="1"/>
   </w:latentStyles>
-  <w:style w:type="paragraph" w:default="1" w:styleId="1">
+  <w:style w:type="paragraph" w:default="1" w:styleId="Normal">
     <w:name w:val="Normal"/>
     <w:qFormat/>
-    <w:uiPriority w:val="0"/>
     <w:pPr>
       <w:spacing w:after="160" w:line="278" w:lineRule="auto"/>
     </w:pPr>
     <w:rPr>
-      <w:rFonts w:asciiTheme="minorHAnsi" w:hAnsiTheme="minorHAnsi" w:eastAsiaTheme="minorHAnsi" w:cstheme="minorBidi"/>
       <w:kern w:val="2"/>
       <w:sz w:val="24"/>
       <w:szCs w:val="24"/>
-      <w:lang w:val="en-ZA" w:eastAsia="en-US" w:bidi="ar-SA"/>
+      <w:lang w:eastAsia="en-US"/>
       <w14:ligatures w14:val="standardContextual"/>
     </w:rPr>
   </w:style>
-  <w:style w:type="paragraph" w:styleId="2">
+  <w:style w:type="paragraph" w:styleId="Heading1">
     <w:name w:val="heading 1"/>
-    <w:basedOn w:val="1"/>
-    <w:next w:val="1"/>
-    <w:link w:val="15"/>
+    <w:basedOn w:val="Normal"/>
+    <w:next w:val="Normal"/>
+    <w:link w:val="Heading1Char"/>
+    <w:uiPriority w:val="9"/>
     <w:qFormat/>
-    <w:uiPriority w:val="9"/>
     <w:pPr>
       <w:keepNext/>
       <w:keepLines/>
@@ -1537,20 +1706,20 @@
       <w:outlineLvl w:val="0"/>
     </w:pPr>
     <w:rPr>
-      <w:rFonts w:asciiTheme="majorHAnsi" w:hAnsiTheme="majorHAnsi" w:eastAsiaTheme="majorEastAsia" w:cstheme="majorBidi"/>
-      <w:color w:val="739A28" w:themeColor="accent1" w:themeShade="BF"/>
+      <w:rFonts w:asciiTheme="majorHAnsi" w:eastAsiaTheme="majorEastAsia" w:hAnsiTheme="majorHAnsi" w:cstheme="majorBidi"/>
+      <w:color w:val="729928" w:themeColor="accent1" w:themeShade="BF"/>
       <w:sz w:val="40"/>
       <w:szCs w:val="40"/>
     </w:rPr>
   </w:style>
-  <w:style w:type="paragraph" w:styleId="3">
+  <w:style w:type="paragraph" w:styleId="Heading2">
     <w:name w:val="heading 2"/>
-    <w:basedOn w:val="1"/>
-    <w:next w:val="1"/>
-    <w:link w:val="16"/>
+    <w:basedOn w:val="Normal"/>
+    <w:next w:val="Normal"/>
+    <w:link w:val="Heading2Char"/>
+    <w:uiPriority w:val="9"/>
     <w:unhideWhenUsed/>
     <w:qFormat/>
-    <w:uiPriority w:val="9"/>
     <w:pPr>
       <w:keepNext/>
       <w:keepLines/>
@@ -1558,20 +1727,20 @@
       <w:outlineLvl w:val="1"/>
     </w:pPr>
     <w:rPr>
-      <w:rFonts w:asciiTheme="majorHAnsi" w:hAnsiTheme="majorHAnsi" w:eastAsiaTheme="majorEastAsia" w:cstheme="majorBidi"/>
-      <w:color w:val="739A28" w:themeColor="accent1" w:themeShade="BF"/>
+      <w:rFonts w:asciiTheme="majorHAnsi" w:eastAsiaTheme="majorEastAsia" w:hAnsiTheme="majorHAnsi" w:cstheme="majorBidi"/>
+      <w:color w:val="729928" w:themeColor="accent1" w:themeShade="BF"/>
       <w:sz w:val="32"/>
       <w:szCs w:val="32"/>
     </w:rPr>
   </w:style>
-  <w:style w:type="paragraph" w:styleId="4">
+  <w:style w:type="paragraph" w:styleId="Heading3">
     <w:name w:val="heading 3"/>
-    <w:basedOn w:val="1"/>
-    <w:next w:val="1"/>
-    <w:link w:val="17"/>
+    <w:basedOn w:val="Normal"/>
+    <w:next w:val="Normal"/>
+    <w:link w:val="Heading3Char"/>
+    <w:uiPriority w:val="9"/>
     <w:unhideWhenUsed/>
     <w:qFormat/>
-    <w:uiPriority w:val="9"/>
     <w:pPr>
       <w:keepNext/>
       <w:keepLines/>
@@ -1580,19 +1749,19 @@
     </w:pPr>
     <w:rPr>
       <w:rFonts w:eastAsiaTheme="majorEastAsia" w:cstheme="majorBidi"/>
-      <w:color w:val="739A28" w:themeColor="accent1" w:themeShade="BF"/>
+      <w:color w:val="729928" w:themeColor="accent1" w:themeShade="BF"/>
       <w:sz w:val="28"/>
       <w:szCs w:val="28"/>
     </w:rPr>
   </w:style>
-  <w:style w:type="paragraph" w:styleId="5">
+  <w:style w:type="paragraph" w:styleId="Heading4">
     <w:name w:val="heading 4"/>
-    <w:basedOn w:val="1"/>
-    <w:next w:val="1"/>
-    <w:link w:val="18"/>
+    <w:basedOn w:val="Normal"/>
+    <w:next w:val="Normal"/>
+    <w:link w:val="Heading4Char"/>
+    <w:uiPriority w:val="9"/>
     <w:unhideWhenUsed/>
     <w:qFormat/>
-    <w:uiPriority w:val="9"/>
     <w:pPr>
       <w:keepNext/>
       <w:keepLines/>
@@ -1603,18 +1772,18 @@
       <w:rFonts w:eastAsiaTheme="majorEastAsia" w:cstheme="majorBidi"/>
       <w:i/>
       <w:iCs/>
-      <w:color w:val="739A28" w:themeColor="accent1" w:themeShade="BF"/>
-    </w:rPr>
-  </w:style>
-  <w:style w:type="paragraph" w:styleId="6">
+      <w:color w:val="729928" w:themeColor="accent1" w:themeShade="BF"/>
+    </w:rPr>
+  </w:style>
+  <w:style w:type="paragraph" w:styleId="Heading5">
     <w:name w:val="heading 5"/>
-    <w:basedOn w:val="1"/>
-    <w:next w:val="1"/>
-    <w:link w:val="19"/>
+    <w:basedOn w:val="Normal"/>
+    <w:next w:val="Normal"/>
+    <w:link w:val="Heading5Char"/>
+    <w:uiPriority w:val="9"/>
     <w:semiHidden/>
     <w:unhideWhenUsed/>
     <w:qFormat/>
-    <w:uiPriority w:val="9"/>
     <w:pPr>
       <w:keepNext/>
       <w:keepLines/>
@@ -1623,18 +1792,18 @@
     </w:pPr>
     <w:rPr>
       <w:rFonts w:eastAsiaTheme="majorEastAsia" w:cstheme="majorBidi"/>
-      <w:color w:val="739A28" w:themeColor="accent1" w:themeShade="BF"/>
-    </w:rPr>
-  </w:style>
-  <w:style w:type="paragraph" w:styleId="7">
+      <w:color w:val="729928" w:themeColor="accent1" w:themeShade="BF"/>
+    </w:rPr>
+  </w:style>
+  <w:style w:type="paragraph" w:styleId="Heading6">
     <w:name w:val="heading 6"/>
-    <w:basedOn w:val="1"/>
-    <w:next w:val="1"/>
-    <w:link w:val="20"/>
+    <w:basedOn w:val="Normal"/>
+    <w:next w:val="Normal"/>
+    <w:link w:val="Heading6Char"/>
+    <w:uiPriority w:val="9"/>
     <w:semiHidden/>
     <w:unhideWhenUsed/>
     <w:qFormat/>
-    <w:uiPriority w:val="9"/>
     <w:pPr>
       <w:keepNext/>
       <w:keepLines/>
@@ -1646,25 +1815,17 @@
       <w:i/>
       <w:iCs/>
       <w:color w:val="595959" w:themeColor="text1" w:themeTint="A6"/>
-      <w14:textFill>
-        <w14:solidFill>
-          <w14:schemeClr w14:val="tx1">
-            <w14:lumMod w14:val="65000"/>
-            <w14:lumOff w14:val="35000"/>
-          </w14:schemeClr>
-        </w14:solidFill>
-      </w14:textFill>
-    </w:rPr>
-  </w:style>
-  <w:style w:type="paragraph" w:styleId="8">
+    </w:rPr>
+  </w:style>
+  <w:style w:type="paragraph" w:styleId="Heading7">
     <w:name w:val="heading 7"/>
-    <w:basedOn w:val="1"/>
-    <w:next w:val="1"/>
-    <w:link w:val="21"/>
+    <w:basedOn w:val="Normal"/>
+    <w:next w:val="Normal"/>
+    <w:link w:val="Heading7Char"/>
+    <w:uiPriority w:val="9"/>
     <w:semiHidden/>
     <w:unhideWhenUsed/>
     <w:qFormat/>
-    <w:uiPriority w:val="9"/>
     <w:pPr>
       <w:keepNext/>
       <w:keepLines/>
@@ -1674,25 +1835,17 @@
     <w:rPr>
       <w:rFonts w:eastAsiaTheme="majorEastAsia" w:cstheme="majorBidi"/>
       <w:color w:val="595959" w:themeColor="text1" w:themeTint="A6"/>
-      <w14:textFill>
-        <w14:solidFill>
-          <w14:schemeClr w14:val="tx1">
-            <w14:lumMod w14:val="65000"/>
-            <w14:lumOff w14:val="35000"/>
-          </w14:schemeClr>
-        </w14:solidFill>
-      </w14:textFill>
-    </w:rPr>
-  </w:style>
-  <w:style w:type="paragraph" w:styleId="9">
+    </w:rPr>
+  </w:style>
+  <w:style w:type="paragraph" w:styleId="Heading8">
     <w:name w:val="heading 8"/>
-    <w:basedOn w:val="1"/>
-    <w:next w:val="1"/>
-    <w:link w:val="22"/>
+    <w:basedOn w:val="Normal"/>
+    <w:next w:val="Normal"/>
+    <w:link w:val="Heading8Char"/>
+    <w:uiPriority w:val="9"/>
     <w:semiHidden/>
     <w:unhideWhenUsed/>
     <w:qFormat/>
-    <w:uiPriority w:val="9"/>
     <w:pPr>
       <w:keepNext/>
       <w:keepLines/>
@@ -1704,25 +1857,17 @@
       <w:i/>
       <w:iCs/>
       <w:color w:val="262626" w:themeColor="text1" w:themeTint="D9"/>
-      <w14:textFill>
-        <w14:solidFill>
-          <w14:schemeClr w14:val="tx1">
-            <w14:lumMod w14:val="85000"/>
-            <w14:lumOff w14:val="15000"/>
-          </w14:schemeClr>
-        </w14:solidFill>
-      </w14:textFill>
-    </w:rPr>
-  </w:style>
-  <w:style w:type="paragraph" w:styleId="10">
+    </w:rPr>
+  </w:style>
+  <w:style w:type="paragraph" w:styleId="Heading9">
     <w:name w:val="heading 9"/>
-    <w:basedOn w:val="1"/>
-    <w:next w:val="1"/>
-    <w:link w:val="23"/>
+    <w:basedOn w:val="Normal"/>
+    <w:next w:val="Normal"/>
+    <w:link w:val="Heading9Char"/>
+    <w:uiPriority w:val="9"/>
     <w:semiHidden/>
     <w:unhideWhenUsed/>
     <w:qFormat/>
-    <w:uiPriority w:val="9"/>
     <w:pPr>
       <w:keepNext/>
       <w:keepLines/>
@@ -1732,27 +1877,21 @@
     <w:rPr>
       <w:rFonts w:eastAsiaTheme="majorEastAsia" w:cstheme="majorBidi"/>
       <w:color w:val="262626" w:themeColor="text1" w:themeTint="D9"/>
-      <w14:textFill>
-        <w14:solidFill>
-          <w14:schemeClr w14:val="tx1">
-            <w14:lumMod w14:val="85000"/>
-            <w14:lumOff w14:val="15000"/>
-          </w14:schemeClr>
-        </w14:solidFill>
-      </w14:textFill>
-    </w:rPr>
-  </w:style>
-  <w:style w:type="character" w:default="1" w:styleId="11">
+    </w:rPr>
+  </w:style>
+  <w:style w:type="character" w:default="1" w:styleId="DefaultParagraphFont">
     <w:name w:val="Default Paragraph Font"/>
-    <w:unhideWhenUsed/>
     <w:uiPriority w:val="1"/>
-  </w:style>
-  <w:style w:type="table" w:default="1" w:styleId="12">
-    <w:name w:val="Normal Table"/>
     <w:semiHidden/>
     <w:unhideWhenUsed/>
+  </w:style>
+  <w:style w:type="table" w:default="1" w:styleId="TableNormal">
+    <w:name w:val="Normal Table"/>
     <w:uiPriority w:val="99"/>
+    <w:semiHidden/>
+    <w:unhideWhenUsed/>
     <w:tblPr>
+      <w:tblInd w:w="0" w:type="dxa"/>
       <w:tblCellMar>
         <w:top w:w="0" w:type="dxa"/>
         <w:left w:w="108" w:type="dxa"/>
@@ -1761,236 +1900,194 @@
       </w:tblCellMar>
     </w:tblPr>
   </w:style>
-  <w:style w:type="paragraph" w:styleId="13">
+  <w:style w:type="numbering" w:default="1" w:styleId="NoList">
+    <w:name w:val="No List"/>
+    <w:uiPriority w:val="99"/>
+    <w:semiHidden/>
+    <w:unhideWhenUsed/>
+  </w:style>
+  <w:style w:type="paragraph" w:styleId="Subtitle">
     <w:name w:val="Subtitle"/>
-    <w:basedOn w:val="1"/>
-    <w:next w:val="1"/>
-    <w:link w:val="25"/>
+    <w:basedOn w:val="Normal"/>
+    <w:next w:val="Normal"/>
+    <w:link w:val="SubtitleChar"/>
+    <w:uiPriority w:val="11"/>
     <w:qFormat/>
-    <w:uiPriority w:val="11"/>
     <w:rPr>
       <w:rFonts w:eastAsiaTheme="majorEastAsia" w:cstheme="majorBidi"/>
       <w:color w:val="595959" w:themeColor="text1" w:themeTint="A6"/>
       <w:spacing w:val="15"/>
       <w:sz w:val="28"/>
       <w:szCs w:val="28"/>
-      <w14:textFill>
-        <w14:solidFill>
-          <w14:schemeClr w14:val="tx1">
-            <w14:lumMod w14:val="65000"/>
-            <w14:lumOff w14:val="35000"/>
-          </w14:schemeClr>
-        </w14:solidFill>
-      </w14:textFill>
-    </w:rPr>
-  </w:style>
-  <w:style w:type="paragraph" w:styleId="14">
+    </w:rPr>
+  </w:style>
+  <w:style w:type="paragraph" w:styleId="Title">
     <w:name w:val="Title"/>
-    <w:basedOn w:val="1"/>
-    <w:next w:val="1"/>
-    <w:link w:val="24"/>
+    <w:basedOn w:val="Normal"/>
+    <w:next w:val="Normal"/>
+    <w:link w:val="TitleChar"/>
+    <w:uiPriority w:val="10"/>
     <w:qFormat/>
-    <w:uiPriority w:val="10"/>
     <w:pPr>
       <w:spacing w:after="80" w:line="240" w:lineRule="auto"/>
       <w:contextualSpacing/>
     </w:pPr>
     <w:rPr>
-      <w:rFonts w:asciiTheme="majorHAnsi" w:hAnsiTheme="majorHAnsi" w:eastAsiaTheme="majorEastAsia" w:cstheme="majorBidi"/>
+      <w:rFonts w:asciiTheme="majorHAnsi" w:eastAsiaTheme="majorEastAsia" w:hAnsiTheme="majorHAnsi" w:cstheme="majorBidi"/>
       <w:spacing w:val="-10"/>
       <w:kern w:val="28"/>
       <w:sz w:val="56"/>
       <w:szCs w:val="56"/>
     </w:rPr>
   </w:style>
-  <w:style w:type="character" w:customStyle="1" w:styleId="15">
+  <w:style w:type="character" w:customStyle="1" w:styleId="Heading1Char">
     <w:name w:val="Heading 1 Char"/>
-    <w:basedOn w:val="11"/>
-    <w:link w:val="2"/>
+    <w:basedOn w:val="DefaultParagraphFont"/>
+    <w:link w:val="Heading1"/>
+    <w:uiPriority w:val="9"/>
     <w:qFormat/>
-    <w:uiPriority w:val="9"/>
-    <w:rPr>
-      <w:rFonts w:asciiTheme="majorHAnsi" w:hAnsiTheme="majorHAnsi" w:eastAsiaTheme="majorEastAsia" w:cstheme="majorBidi"/>
-      <w:color w:val="739A28" w:themeColor="accent1" w:themeShade="BF"/>
+    <w:rPr>
+      <w:rFonts w:asciiTheme="majorHAnsi" w:eastAsiaTheme="majorEastAsia" w:hAnsiTheme="majorHAnsi" w:cstheme="majorBidi"/>
+      <w:color w:val="729928" w:themeColor="accent1" w:themeShade="BF"/>
       <w:sz w:val="40"/>
       <w:szCs w:val="40"/>
     </w:rPr>
   </w:style>
-  <w:style w:type="character" w:customStyle="1" w:styleId="16">
+  <w:style w:type="character" w:customStyle="1" w:styleId="Heading2Char">
     <w:name w:val="Heading 2 Char"/>
-    <w:basedOn w:val="11"/>
-    <w:link w:val="3"/>
+    <w:basedOn w:val="DefaultParagraphFont"/>
+    <w:link w:val="Heading2"/>
+    <w:uiPriority w:val="9"/>
     <w:qFormat/>
-    <w:uiPriority w:val="9"/>
-    <w:rPr>
-      <w:rFonts w:asciiTheme="majorHAnsi" w:hAnsiTheme="majorHAnsi" w:eastAsiaTheme="majorEastAsia" w:cstheme="majorBidi"/>
-      <w:color w:val="739A28" w:themeColor="accent1" w:themeShade="BF"/>
+    <w:rPr>
+      <w:rFonts w:asciiTheme="majorHAnsi" w:eastAsiaTheme="majorEastAsia" w:hAnsiTheme="majorHAnsi" w:cstheme="majorBidi"/>
+      <w:color w:val="729928" w:themeColor="accent1" w:themeShade="BF"/>
       <w:sz w:val="32"/>
       <w:szCs w:val="32"/>
     </w:rPr>
   </w:style>
-  <w:style w:type="character" w:customStyle="1" w:styleId="17">
+  <w:style w:type="character" w:customStyle="1" w:styleId="Heading3Char">
     <w:name w:val="Heading 3 Char"/>
-    <w:basedOn w:val="11"/>
-    <w:link w:val="4"/>
+    <w:basedOn w:val="DefaultParagraphFont"/>
+    <w:link w:val="Heading3"/>
     <w:uiPriority w:val="9"/>
     <w:rPr>
       <w:rFonts w:eastAsiaTheme="majorEastAsia" w:cstheme="majorBidi"/>
-      <w:color w:val="739A28" w:themeColor="accent1" w:themeShade="BF"/>
+      <w:color w:val="729928" w:themeColor="accent1" w:themeShade="BF"/>
       <w:sz w:val="28"/>
       <w:szCs w:val="28"/>
     </w:rPr>
   </w:style>
-  <w:style w:type="character" w:customStyle="1" w:styleId="18">
+  <w:style w:type="character" w:customStyle="1" w:styleId="Heading4Char">
     <w:name w:val="Heading 4 Char"/>
-    <w:basedOn w:val="11"/>
-    <w:link w:val="5"/>
+    <w:basedOn w:val="DefaultParagraphFont"/>
+    <w:link w:val="Heading4"/>
+    <w:uiPriority w:val="9"/>
     <w:qFormat/>
-    <w:uiPriority w:val="9"/>
     <w:rPr>
       <w:rFonts w:eastAsiaTheme="majorEastAsia" w:cstheme="majorBidi"/>
       <w:i/>
       <w:iCs/>
-      <w:color w:val="739A28" w:themeColor="accent1" w:themeShade="BF"/>
-    </w:rPr>
-  </w:style>
-  <w:style w:type="character" w:customStyle="1" w:styleId="19">
+      <w:color w:val="729928" w:themeColor="accent1" w:themeShade="BF"/>
+    </w:rPr>
+  </w:style>
+  <w:style w:type="character" w:customStyle="1" w:styleId="Heading5Char">
     <w:name w:val="Heading 5 Char"/>
-    <w:basedOn w:val="11"/>
-    <w:link w:val="6"/>
+    <w:basedOn w:val="DefaultParagraphFont"/>
+    <w:link w:val="Heading5"/>
+    <w:uiPriority w:val="9"/>
     <w:semiHidden/>
     <w:qFormat/>
+    <w:rPr>
+      <w:rFonts w:eastAsiaTheme="majorEastAsia" w:cstheme="majorBidi"/>
+      <w:color w:val="729928" w:themeColor="accent1" w:themeShade="BF"/>
+    </w:rPr>
+  </w:style>
+  <w:style w:type="character" w:customStyle="1" w:styleId="Heading6Char">
+    <w:name w:val="Heading 6 Char"/>
+    <w:basedOn w:val="DefaultParagraphFont"/>
+    <w:link w:val="Heading6"/>
     <w:uiPriority w:val="9"/>
-    <w:rPr>
-      <w:rFonts w:eastAsiaTheme="majorEastAsia" w:cstheme="majorBidi"/>
-      <w:color w:val="739A28" w:themeColor="accent1" w:themeShade="BF"/>
-    </w:rPr>
-  </w:style>
-  <w:style w:type="character" w:customStyle="1" w:styleId="20">
-    <w:name w:val="Heading 6 Char"/>
-    <w:basedOn w:val="11"/>
-    <w:link w:val="7"/>
     <w:semiHidden/>
-    <w:uiPriority w:val="9"/>
     <w:rPr>
       <w:rFonts w:eastAsiaTheme="majorEastAsia" w:cstheme="majorBidi"/>
       <w:i/>
       <w:iCs/>
       <w:color w:val="595959" w:themeColor="text1" w:themeTint="A6"/>
-      <w14:textFill>
-        <w14:solidFill>
-          <w14:schemeClr w14:val="tx1">
-            <w14:lumMod w14:val="65000"/>
-            <w14:lumOff w14:val="35000"/>
-          </w14:schemeClr>
-        </w14:solidFill>
-      </w14:textFill>
-    </w:rPr>
-  </w:style>
-  <w:style w:type="character" w:customStyle="1" w:styleId="21">
+    </w:rPr>
+  </w:style>
+  <w:style w:type="character" w:customStyle="1" w:styleId="Heading7Char">
     <w:name w:val="Heading 7 Char"/>
-    <w:basedOn w:val="11"/>
-    <w:link w:val="8"/>
+    <w:basedOn w:val="DefaultParagraphFont"/>
+    <w:link w:val="Heading7"/>
+    <w:uiPriority w:val="9"/>
     <w:semiHidden/>
     <w:qFormat/>
-    <w:uiPriority w:val="9"/>
     <w:rPr>
       <w:rFonts w:eastAsiaTheme="majorEastAsia" w:cstheme="majorBidi"/>
       <w:color w:val="595959" w:themeColor="text1" w:themeTint="A6"/>
-      <w14:textFill>
-        <w14:solidFill>
-          <w14:schemeClr w14:val="tx1">
-            <w14:lumMod w14:val="65000"/>
-            <w14:lumOff w14:val="35000"/>
-          </w14:schemeClr>
-        </w14:solidFill>
-      </w14:textFill>
-    </w:rPr>
-  </w:style>
-  <w:style w:type="character" w:customStyle="1" w:styleId="22">
+    </w:rPr>
+  </w:style>
+  <w:style w:type="character" w:customStyle="1" w:styleId="Heading8Char">
     <w:name w:val="Heading 8 Char"/>
-    <w:basedOn w:val="11"/>
-    <w:link w:val="9"/>
+    <w:basedOn w:val="DefaultParagraphFont"/>
+    <w:link w:val="Heading8"/>
+    <w:uiPriority w:val="9"/>
     <w:semiHidden/>
     <w:qFormat/>
-    <w:uiPriority w:val="9"/>
     <w:rPr>
       <w:rFonts w:eastAsiaTheme="majorEastAsia" w:cstheme="majorBidi"/>
       <w:i/>
       <w:iCs/>
       <w:color w:val="262626" w:themeColor="text1" w:themeTint="D9"/>
-      <w14:textFill>
-        <w14:solidFill>
-          <w14:schemeClr w14:val="tx1">
-            <w14:lumMod w14:val="85000"/>
-            <w14:lumOff w14:val="15000"/>
-          </w14:schemeClr>
-        </w14:solidFill>
-      </w14:textFill>
-    </w:rPr>
-  </w:style>
-  <w:style w:type="character" w:customStyle="1" w:styleId="23">
+    </w:rPr>
+  </w:style>
+  <w:style w:type="character" w:customStyle="1" w:styleId="Heading9Char">
     <w:name w:val="Heading 9 Char"/>
-    <w:basedOn w:val="11"/>
-    <w:link w:val="10"/>
+    <w:basedOn w:val="DefaultParagraphFont"/>
+    <w:link w:val="Heading9"/>
+    <w:uiPriority w:val="9"/>
     <w:semiHidden/>
-    <w:uiPriority w:val="9"/>
     <w:rPr>
       <w:rFonts w:eastAsiaTheme="majorEastAsia" w:cstheme="majorBidi"/>
       <w:color w:val="262626" w:themeColor="text1" w:themeTint="D9"/>
-      <w14:textFill>
-        <w14:solidFill>
-          <w14:schemeClr w14:val="tx1">
-            <w14:lumMod w14:val="85000"/>
-            <w14:lumOff w14:val="15000"/>
-          </w14:schemeClr>
-        </w14:solidFill>
-      </w14:textFill>
-    </w:rPr>
-  </w:style>
-  <w:style w:type="character" w:customStyle="1" w:styleId="24">
+    </w:rPr>
+  </w:style>
+  <w:style w:type="character" w:customStyle="1" w:styleId="TitleChar">
     <w:name w:val="Title Char"/>
-    <w:basedOn w:val="11"/>
-    <w:link w:val="14"/>
+    <w:basedOn w:val="DefaultParagraphFont"/>
+    <w:link w:val="Title"/>
+    <w:uiPriority w:val="10"/>
     <w:qFormat/>
-    <w:uiPriority w:val="10"/>
-    <w:rPr>
-      <w:rFonts w:asciiTheme="majorHAnsi" w:hAnsiTheme="majorHAnsi" w:eastAsiaTheme="majorEastAsia" w:cstheme="majorBidi"/>
+    <w:rPr>
+      <w:rFonts w:asciiTheme="majorHAnsi" w:eastAsiaTheme="majorEastAsia" w:hAnsiTheme="majorHAnsi" w:cstheme="majorBidi"/>
       <w:spacing w:val="-10"/>
       <w:kern w:val="28"/>
       <w:sz w:val="56"/>
       <w:szCs w:val="56"/>
     </w:rPr>
   </w:style>
-  <w:style w:type="character" w:customStyle="1" w:styleId="25">
+  <w:style w:type="character" w:customStyle="1" w:styleId="SubtitleChar">
     <w:name w:val="Subtitle Char"/>
-    <w:basedOn w:val="11"/>
-    <w:link w:val="13"/>
+    <w:basedOn w:val="DefaultParagraphFont"/>
+    <w:link w:val="Subtitle"/>
+    <w:uiPriority w:val="11"/>
     <w:qFormat/>
-    <w:uiPriority w:val="11"/>
     <w:rPr>
       <w:rFonts w:eastAsiaTheme="majorEastAsia" w:cstheme="majorBidi"/>
       <w:color w:val="595959" w:themeColor="text1" w:themeTint="A6"/>
       <w:spacing w:val="15"/>
       <w:sz w:val="28"/>
       <w:szCs w:val="28"/>
-      <w14:textFill>
-        <w14:solidFill>
-          <w14:schemeClr w14:val="tx1">
-            <w14:lumMod w14:val="65000"/>
-            <w14:lumOff w14:val="35000"/>
-          </w14:schemeClr>
-        </w14:solidFill>
-      </w14:textFill>
-    </w:rPr>
-  </w:style>
-  <w:style w:type="paragraph" w:styleId="26">
+    </w:rPr>
+  </w:style>
+  <w:style w:type="paragraph" w:styleId="Quote">
     <w:name w:val="Quote"/>
-    <w:basedOn w:val="1"/>
-    <w:next w:val="1"/>
-    <w:link w:val="27"/>
+    <w:basedOn w:val="Normal"/>
+    <w:next w:val="Normal"/>
+    <w:link w:val="QuoteChar"/>
+    <w:uiPriority w:val="29"/>
     <w:qFormat/>
-    <w:uiPriority w:val="29"/>
     <w:pPr>
       <w:spacing w:before="160"/>
       <w:jc w:val="center"/>
@@ -1999,68 +2096,52 @@
       <w:i/>
       <w:iCs/>
       <w:color w:val="404040" w:themeColor="text1" w:themeTint="BF"/>
-      <w14:textFill>
-        <w14:solidFill>
-          <w14:schemeClr w14:val="tx1">
-            <w14:lumMod w14:val="75000"/>
-            <w14:lumOff w14:val="25000"/>
-          </w14:schemeClr>
-        </w14:solidFill>
-      </w14:textFill>
-    </w:rPr>
-  </w:style>
-  <w:style w:type="character" w:customStyle="1" w:styleId="27">
+    </w:rPr>
+  </w:style>
+  <w:style w:type="character" w:customStyle="1" w:styleId="QuoteChar">
     <w:name w:val="Quote Char"/>
-    <w:basedOn w:val="11"/>
-    <w:link w:val="26"/>
+    <w:basedOn w:val="DefaultParagraphFont"/>
+    <w:link w:val="Quote"/>
+    <w:uiPriority w:val="29"/>
     <w:qFormat/>
-    <w:uiPriority w:val="29"/>
     <w:rPr>
       <w:i/>
       <w:iCs/>
       <w:color w:val="404040" w:themeColor="text1" w:themeTint="BF"/>
-      <w14:textFill>
-        <w14:solidFill>
-          <w14:schemeClr w14:val="tx1">
-            <w14:lumMod w14:val="75000"/>
-            <w14:lumOff w14:val="25000"/>
-          </w14:schemeClr>
-        </w14:solidFill>
-      </w14:textFill>
-    </w:rPr>
-  </w:style>
-  <w:style w:type="paragraph" w:styleId="28">
+    </w:rPr>
+  </w:style>
+  <w:style w:type="paragraph" w:styleId="ListParagraph">
     <w:name w:val="List Paragraph"/>
-    <w:basedOn w:val="1"/>
+    <w:basedOn w:val="Normal"/>
+    <w:uiPriority w:val="34"/>
     <w:qFormat/>
-    <w:uiPriority w:val="34"/>
     <w:pPr>
       <w:ind w:left="720"/>
       <w:contextualSpacing/>
     </w:pPr>
   </w:style>
-  <w:style w:type="character" w:customStyle="1" w:styleId="29">
-    <w:name w:val="Intense Emphasis"/>
-    <w:basedOn w:val="11"/>
+  <w:style w:type="character" w:customStyle="1" w:styleId="IntenseEmphasis1">
+    <w:name w:val="Intense Emphasis1"/>
+    <w:basedOn w:val="DefaultParagraphFont"/>
+    <w:uiPriority w:val="21"/>
     <w:qFormat/>
-    <w:uiPriority w:val="21"/>
     <w:rPr>
       <w:i/>
       <w:iCs/>
-      <w:color w:val="739A28" w:themeColor="accent1" w:themeShade="BF"/>
-    </w:rPr>
-  </w:style>
-  <w:style w:type="paragraph" w:styleId="30">
+      <w:color w:val="729928" w:themeColor="accent1" w:themeShade="BF"/>
+    </w:rPr>
+  </w:style>
+  <w:style w:type="paragraph" w:styleId="IntenseQuote">
     <w:name w:val="Intense Quote"/>
-    <w:basedOn w:val="1"/>
-    <w:next w:val="1"/>
-    <w:link w:val="31"/>
+    <w:basedOn w:val="Normal"/>
+    <w:next w:val="Normal"/>
+    <w:link w:val="IntenseQuoteChar"/>
+    <w:uiPriority w:val="30"/>
     <w:qFormat/>
-    <w:uiPriority w:val="30"/>
     <w:pPr>
       <w:pBdr>
-        <w:top w:val="single" w:color="739928" w:themeColor="accent1" w:themeShade="BF" w:sz="4" w:space="10"/>
-        <w:bottom w:val="single" w:color="739928" w:themeColor="accent1" w:themeShade="BF" w:sz="4" w:space="10"/>
+        <w:top w:val="single" w:sz="4" w:space="10" w:color="729928" w:themeColor="accent1" w:themeShade="BF"/>
+        <w:bottom w:val="single" w:sz="4" w:space="10" w:color="729928" w:themeColor="accent1" w:themeShade="BF"/>
       </w:pBdr>
       <w:spacing w:before="360" w:after="360"/>
       <w:ind w:left="864" w:right="864"/>
@@ -2069,31 +2150,31 @@
     <w:rPr>
       <w:i/>
       <w:iCs/>
-      <w:color w:val="739A28" w:themeColor="accent1" w:themeShade="BF"/>
-    </w:rPr>
-  </w:style>
-  <w:style w:type="character" w:customStyle="1" w:styleId="31">
+      <w:color w:val="729928" w:themeColor="accent1" w:themeShade="BF"/>
+    </w:rPr>
+  </w:style>
+  <w:style w:type="character" w:customStyle="1" w:styleId="IntenseQuoteChar">
     <w:name w:val="Intense Quote Char"/>
-    <w:basedOn w:val="11"/>
-    <w:link w:val="30"/>
+    <w:basedOn w:val="DefaultParagraphFont"/>
+    <w:link w:val="IntenseQuote"/>
+    <w:uiPriority w:val="30"/>
     <w:qFormat/>
-    <w:uiPriority w:val="30"/>
     <w:rPr>
       <w:i/>
       <w:iCs/>
-      <w:color w:val="739A28" w:themeColor="accent1" w:themeShade="BF"/>
-    </w:rPr>
-  </w:style>
-  <w:style w:type="character" w:customStyle="1" w:styleId="32">
-    <w:name w:val="Intense Reference"/>
-    <w:basedOn w:val="11"/>
+      <w:color w:val="729928" w:themeColor="accent1" w:themeShade="BF"/>
+    </w:rPr>
+  </w:style>
+  <w:style w:type="character" w:customStyle="1" w:styleId="IntenseReference1">
+    <w:name w:val="Intense Reference1"/>
+    <w:basedOn w:val="DefaultParagraphFont"/>
+    <w:uiPriority w:val="32"/>
     <w:qFormat/>
-    <w:uiPriority w:val="32"/>
     <w:rPr>
       <w:b/>
       <w:bCs/>
       <w:smallCaps/>
-      <w:color w:val="739A28" w:themeColor="accent1" w:themeShade="BF"/>
+      <w:color w:val="729928" w:themeColor="accent1" w:themeShade="BF"/>
       <w:spacing w:val="5"/>
     </w:rPr>
   </w:style>
@@ -2372,27 +2453,11 @@
       </a:style>
     </a:lnDef>
   </a:objectDefaults>
+  <a:extraClrSchemeLst/>
 </a:theme>
 </file>
 
 <file path=customXml/item1.xml><?xml version="1.0" encoding="utf-8"?>
-<p:properties xmlns:p="http://schemas.microsoft.com/office/2006/metadata/properties" xmlns:xsi="http://www.w3.org/2001/XMLSchema-instance" xmlns:pc="http://schemas.microsoft.com/office/infopath/2007/PartnerControls">
-  <documentManagement>
-    <_activity xmlns="c4f886fc-f472-4dcf-a3d1-4548c0dacbd8" xsi:nil="true"/>
-  </documentManagement>
-</p:properties>
-</file>
-
-<file path=customXml/item2.xml><?xml version="1.0" encoding="utf-8"?>
-<?mso-contentType ?>
-<FormTemplates xmlns="http://schemas.microsoft.com/sharepoint/v3/contenttype/forms">
-  <Display>DocumentLibraryForm</Display>
-  <Edit>DocumentLibraryForm</Edit>
-  <New>DocumentLibraryForm</New>
-</FormTemplates>
-</file>
-
-<file path=customXml/item3.xml><?xml version="1.0" encoding="utf-8"?>
 <ct:contentTypeSchema xmlns:ct="http://schemas.microsoft.com/office/2006/metadata/contentType" xmlns:ma="http://schemas.microsoft.com/office/2006/metadata/properties/metaAttributes" ct:_="" ma:_="" ma:contentTypeName="Document" ma:contentTypeID="0x0101003E870B5883B4854290A50085380FA22A" ma:contentTypeVersion="6" ma:contentTypeDescription="Create a new document." ma:contentTypeScope="" ma:versionID="91d51452719b3ae756d8404bdcf1d7d3">
   <xsd:schema xmlns:xsd="http://www.w3.org/2001/XMLSchema" xmlns:xs="http://www.w3.org/2001/XMLSchema" xmlns:p="http://schemas.microsoft.com/office/2006/metadata/properties" xmlns:ns3="c4f886fc-f472-4dcf-a3d1-4548c0dacbd8" targetNamespace="http://schemas.microsoft.com/office/2006/metadata/properties" ma:root="true" ma:fieldsID="acfe5dd2e8ab01ea82b5e91790a7808c" ns3:_="">
     <xsd:import namespace="c4f886fc-f472-4dcf-a3d1-4548c0dacbd8"/>
@@ -2548,20 +2613,55 @@
 </ct:contentTypeSchema>
 </file>
 
+<file path=customXml/item2.xml><?xml version="1.0" encoding="utf-8"?>
+<?mso-contentType ?>
+<FormTemplates xmlns="http://schemas.microsoft.com/sharepoint/v3/contenttype/forms">
+  <Display>DocumentLibraryForm</Display>
+  <Edit>DocumentLibraryForm</Edit>
+  <New>DocumentLibraryForm</New>
+</FormTemplates>
+</file>
+
+<file path=customXml/item3.xml><?xml version="1.0" encoding="utf-8"?>
+<p:properties xmlns:p="http://schemas.microsoft.com/office/2006/metadata/properties" xmlns:xsi="http://www.w3.org/2001/XMLSchema-instance" xmlns:pc="http://schemas.microsoft.com/office/infopath/2007/PartnerControls">
+  <documentManagement>
+    <_activity xmlns="c4f886fc-f472-4dcf-a3d1-4548c0dacbd8" xsi:nil="true"/>
+  </documentManagement>
+</p:properties>
+</file>
+
 <file path=customXml/itemProps1.xml><?xml version="1.0" encoding="utf-8"?>
-<ds:datastoreItem xmlns:ds="http://schemas.openxmlformats.org/officeDocument/2006/customXml" ds:itemID="{CC948567-67BA-4AB2-AF10-10D01E9698AA}">
-  <ds:schemaRefs/>
+<ds:datastoreItem xmlns:ds="http://schemas.openxmlformats.org/officeDocument/2006/customXml" ds:itemID="{8EE52BBA-8847-4C40-B5CB-8251ECDA97CB}">
+  <ds:schemaRefs>
+    <ds:schemaRef ds:uri="http://schemas.microsoft.com/office/2006/metadata/contentType"/>
+    <ds:schemaRef ds:uri="http://schemas.microsoft.com/office/2006/metadata/properties/metaAttributes"/>
+    <ds:schemaRef ds:uri="http://www.w3.org/2001/XMLSchema"/>
+    <ds:schemaRef ds:uri="http://schemas.microsoft.com/office/2006/metadata/properties"/>
+    <ds:schemaRef ds:uri="c4f886fc-f472-4dcf-a3d1-4548c0dacbd8"/>
+    <ds:schemaRef ds:uri="http://schemas.microsoft.com/office/2006/documentManagement/types"/>
+    <ds:schemaRef ds:uri="http://schemas.microsoft.com/office/infopath/2007/PartnerControls"/>
+    <ds:schemaRef ds:uri="http://schemas.openxmlformats.org/package/2006/metadata/core-properties"/>
+    <ds:schemaRef ds:uri="http://purl.org/dc/elements/1.1/"/>
+    <ds:schemaRef ds:uri="http://purl.org/dc/terms/"/>
+    <ds:schemaRef ds:uri="http://schemas.microsoft.com/internal/obd"/>
+  </ds:schemaRefs>
 </ds:datastoreItem>
 </file>
 
 <file path=customXml/itemProps2.xml><?xml version="1.0" encoding="utf-8"?>
 <ds:datastoreItem xmlns:ds="http://schemas.openxmlformats.org/officeDocument/2006/customXml" ds:itemID="{87A4D932-5E9A-4E49-96E6-0A54A8C64396}">
-  <ds:schemaRefs/>
+  <ds:schemaRefs>
+    <ds:schemaRef ds:uri="http://schemas.microsoft.com/sharepoint/v3/contenttype/forms"/>
+  </ds:schemaRefs>
 </ds:datastoreItem>
 </file>
 
 <file path=customXml/itemProps3.xml><?xml version="1.0" encoding="utf-8"?>
-<ds:datastoreItem xmlns:ds="http://schemas.openxmlformats.org/officeDocument/2006/customXml" ds:itemID="{8EE52BBA-8847-4C40-B5CB-8251ECDA97CB}">
-  <ds:schemaRefs/>
+<ds:datastoreItem xmlns:ds="http://schemas.openxmlformats.org/officeDocument/2006/customXml" ds:itemID="{CC948567-67BA-4AB2-AF10-10D01E9698AA}">
+  <ds:schemaRefs>
+    <ds:schemaRef ds:uri="http://schemas.microsoft.com/office/2006/metadata/properties"/>
+    <ds:schemaRef ds:uri="http://schemas.microsoft.com/office/infopath/2007/PartnerControls"/>
+    <ds:schemaRef ds:uri="c4f886fc-f472-4dcf-a3d1-4548c0dacbd8"/>
+  </ds:schemaRefs>
 </ds:datastoreItem>
 </file>
</xml_diff>